<commit_message>
proxy DP & GitHub - Commit lesson
</commit_message>
<xml_diff>
--- a/Github Summery By Mahmoud Badawy.docx
+++ b/Github Summery By Mahmoud Badawy.docx
@@ -888,26 +888,14 @@
         <w:rPr>
           <w:lang w:bidi="ar-EG"/>
         </w:rPr>
-        <w:t xml:space="preserve">Remote  </w:t>
-      </w:r>
-      <w:r>
-        <w:rPr>
-          <w:lang w:bidi="ar-EG"/>
-        </w:rPr>
-        <w:t>-</w:t>
+        <w:t>Remote  -</w:t>
       </w:r>
       <w:proofErr w:type="gramEnd"/>
       <w:r>
         <w:rPr>
           <w:lang w:bidi="ar-EG"/>
         </w:rPr>
-        <w:t xml:space="preserve">&gt; </w:t>
-      </w:r>
-      <w:r>
-        <w:rPr>
-          <w:lang w:bidi="ar-EG"/>
-        </w:rPr>
-        <w:t xml:space="preserve"> Update from Remote</w:t>
+        <w:t>&gt;  Update from Remote</w:t>
       </w:r>
     </w:p>
     <w:p>
@@ -1146,7 +1134,171 @@
         <w:rPr>
           <w:lang w:bidi="ar-EG"/>
         </w:rPr>
-        <w:t>Remote Server</w:t>
+        <w:t xml:space="preserve">Remote Server </w:t>
+      </w:r>
+      <w:r>
+        <w:rPr>
+          <w:rFonts w:hint="cs"/>
+          <w:rtl/>
+          <w:lang w:bidi="ar-EG"/>
+        </w:rPr>
+        <w:t xml:space="preserve">و بالتالى لسه باقى الناس مش شايفه التعديلات الى انت عملتها و ال </w:t>
+      </w:r>
+      <w:r>
+        <w:rPr>
+          <w:lang w:bidi="ar-EG"/>
+        </w:rPr>
+        <w:t xml:space="preserve">local Server </w:t>
+      </w:r>
+      <w:r>
+        <w:rPr>
+          <w:rFonts w:hint="cs"/>
+          <w:rtl/>
+          <w:lang w:bidi="ar-EG"/>
+        </w:rPr>
+        <w:t xml:space="preserve"> هنا </w:t>
+      </w:r>
+      <w:r>
+        <w:rPr>
+          <w:rFonts w:hint="cs"/>
+          <w:rtl/>
+          <w:lang w:bidi="ar-EG"/>
+        </w:rPr>
+        <w:t>هو السيرفر الى بيقارن و يشوف التغييرات الى حصلت عندك فى المشروع و يظهرهالك علشان تعملها كوميت</w:t>
+      </w:r>
+      <w:r>
+        <w:rPr>
+          <w:rFonts w:hint="cs"/>
+          <w:rtl/>
+          <w:lang w:bidi="ar-EG"/>
+        </w:rPr>
+        <w:t xml:space="preserve">  ثم لما خلاص بتراجع على شغلك و تطمن انه فل الفل و عاوزه يخرج للنور و الناس كلها تشوفه فهترفعه بقه لل </w:t>
+      </w:r>
+      <w:r>
+        <w:rPr>
+          <w:lang w:bidi="ar-EG"/>
+        </w:rPr>
+        <w:t xml:space="preserve">Remote Repository </w:t>
+      </w:r>
+      <w:r>
+        <w:rPr>
+          <w:rFonts w:hint="cs"/>
+          <w:rtl/>
+          <w:lang w:bidi="ar-EG"/>
+        </w:rPr>
+        <w:t xml:space="preserve">  على ال </w:t>
+      </w:r>
+      <w:r>
+        <w:rPr>
+          <w:lang w:bidi="ar-EG"/>
+        </w:rPr>
+        <w:t xml:space="preserve">Remote Server </w:t>
+      </w:r>
+      <w:r>
+        <w:rPr>
+          <w:rFonts w:hint="cs"/>
+          <w:rtl/>
+          <w:lang w:bidi="ar-EG"/>
+        </w:rPr>
+        <w:t xml:space="preserve">  عن طريق انك تعمله </w:t>
+      </w:r>
+      <w:r>
+        <w:rPr>
+          <w:lang w:bidi="ar-EG"/>
+        </w:rPr>
+        <w:t xml:space="preserve">Push  </w:t>
+      </w:r>
+      <w:r>
+        <w:rPr>
+          <w:rFonts w:hint="cs"/>
+          <w:rtl/>
+          <w:lang w:bidi="ar-EG"/>
+        </w:rPr>
+        <w:t xml:space="preserve">   طب لو هينزلوا  شغل من السيرفر ال </w:t>
+      </w:r>
+      <w:r>
+        <w:rPr>
+          <w:lang w:bidi="ar-EG"/>
+        </w:rPr>
+        <w:t xml:space="preserve">remote </w:t>
+      </w:r>
+      <w:r>
+        <w:rPr>
+          <w:rFonts w:hint="cs"/>
+          <w:rtl/>
+          <w:lang w:bidi="ar-EG"/>
+        </w:rPr>
+        <w:t xml:space="preserve">  اول حاجه هيعملوا للحاجه </w:t>
+      </w:r>
+      <w:r>
+        <w:rPr>
+          <w:lang w:bidi="ar-EG"/>
+        </w:rPr>
+        <w:t xml:space="preserve">Fetch </w:t>
+      </w:r>
+      <w:r>
+        <w:rPr>
+          <w:rFonts w:hint="cs"/>
+          <w:rtl/>
+          <w:lang w:bidi="ar-EG"/>
+        </w:rPr>
+        <w:t xml:space="preserve">  فهتيجى من ال </w:t>
+      </w:r>
+      <w:r>
+        <w:rPr>
+          <w:lang w:bidi="ar-EG"/>
+        </w:rPr>
+        <w:t xml:space="preserve">Remote Repo </w:t>
+      </w:r>
+      <w:r>
+        <w:rPr>
+          <w:rFonts w:hint="cs"/>
+          <w:rtl/>
+          <w:lang w:bidi="ar-EG"/>
+        </w:rPr>
+        <w:t xml:space="preserve">  الى </w:t>
+      </w:r>
+      <w:r>
+        <w:rPr>
+          <w:lang w:bidi="ar-EG"/>
+        </w:rPr>
+        <w:t xml:space="preserve">Local Repo </w:t>
+      </w:r>
+      <w:r>
+        <w:rPr>
+          <w:rFonts w:hint="cs"/>
+          <w:rtl/>
+          <w:lang w:bidi="ar-EG"/>
+        </w:rPr>
+        <w:t xml:space="preserve">   ثم لو فيها اى مشكله هعمل ميرج و اظبطها تمام جدا و بعد كده اخدها سليمه و تمام التمام  من ال </w:t>
+      </w:r>
+      <w:r>
+        <w:rPr>
+          <w:lang w:bidi="ar-EG"/>
+        </w:rPr>
+        <w:t xml:space="preserve">local Repo </w:t>
+      </w:r>
+      <w:r>
+        <w:rPr>
+          <w:rFonts w:hint="cs"/>
+          <w:rtl/>
+          <w:lang w:bidi="ar-EG"/>
+        </w:rPr>
+        <w:t xml:space="preserve">  للمشروع الى انا شغال عليه بال </w:t>
+      </w:r>
+      <w:r>
+        <w:rPr>
+          <w:lang w:bidi="ar-EG"/>
+        </w:rPr>
+        <w:t xml:space="preserve">Update </w:t>
+      </w:r>
+      <w:r>
+        <w:rPr>
+          <w:rFonts w:hint="cs"/>
+          <w:rtl/>
+          <w:lang w:bidi="ar-EG"/>
+        </w:rPr>
+        <w:t xml:space="preserve">  بقه </w:t>
       </w:r>
       <w:r>
         <w:rPr>
@@ -1154,176 +1306,6 @@
         </w:rPr>
         <w:t xml:space="preserve"> </w:t>
       </w:r>
-      <w:r>
-        <w:rPr>
-          <w:rFonts w:hint="cs"/>
-          <w:rtl/>
-          <w:lang w:bidi="ar-EG"/>
-        </w:rPr>
-        <w:t xml:space="preserve">و بالتالى لسه باقى الناس مش شايفه التعديلات الى انت عملتها و ال </w:t>
-      </w:r>
-      <w:r>
-        <w:rPr>
-          <w:lang w:bidi="ar-EG"/>
-        </w:rPr>
-        <w:t xml:space="preserve">local Server </w:t>
-      </w:r>
-      <w:r>
-        <w:rPr>
-          <w:rFonts w:hint="cs"/>
-          <w:rtl/>
-          <w:lang w:bidi="ar-EG"/>
-        </w:rPr>
-        <w:t xml:space="preserve"> هنا </w:t>
-      </w:r>
-      <w:r>
-        <w:rPr>
-          <w:rFonts w:hint="cs"/>
-          <w:rtl/>
-          <w:lang w:bidi="ar-EG"/>
-        </w:rPr>
-        <w:t>هو السيرفر الى بيقارن و يشوف التغييرات الى حصلت عندك فى المشروع و يظهرهالك علشان تعملها كوميت</w:t>
-      </w:r>
-      <w:r>
-        <w:rPr>
-          <w:rFonts w:hint="cs"/>
-          <w:rtl/>
-          <w:lang w:bidi="ar-EG"/>
-        </w:rPr>
-        <w:t xml:space="preserve">  ثم لما خلاص بتراجع على شغلك و تطمن انه فل الفل و عاوزه يخرج للنور و الناس كلها تشوفه فهترفعه بقه لل </w:t>
-      </w:r>
-      <w:r>
-        <w:rPr>
-          <w:lang w:bidi="ar-EG"/>
-        </w:rPr>
-        <w:t xml:space="preserve">Remote Repository </w:t>
-      </w:r>
-      <w:r>
-        <w:rPr>
-          <w:rFonts w:hint="cs"/>
-          <w:rtl/>
-          <w:lang w:bidi="ar-EG"/>
-        </w:rPr>
-        <w:t xml:space="preserve">  على ال </w:t>
-      </w:r>
-      <w:r>
-        <w:rPr>
-          <w:lang w:bidi="ar-EG"/>
-        </w:rPr>
-        <w:t xml:space="preserve">Remote Server </w:t>
-      </w:r>
-      <w:r>
-        <w:rPr>
-          <w:rFonts w:hint="cs"/>
-          <w:rtl/>
-          <w:lang w:bidi="ar-EG"/>
-        </w:rPr>
-        <w:t xml:space="preserve">  عن طريق انك تعمله </w:t>
-      </w:r>
-      <w:r>
-        <w:rPr>
-          <w:lang w:bidi="ar-EG"/>
-        </w:rPr>
-        <w:t xml:space="preserve">Push  </w:t>
-      </w:r>
-      <w:r>
-        <w:rPr>
-          <w:rFonts w:hint="cs"/>
-          <w:rtl/>
-          <w:lang w:bidi="ar-EG"/>
-        </w:rPr>
-        <w:t xml:space="preserve">   طب لو هينزلوا  شغل من السيرفر ال </w:t>
-      </w:r>
-      <w:r>
-        <w:rPr>
-          <w:lang w:bidi="ar-EG"/>
-        </w:rPr>
-        <w:t xml:space="preserve">remote </w:t>
-      </w:r>
-      <w:r>
-        <w:rPr>
-          <w:rFonts w:hint="cs"/>
-          <w:rtl/>
-          <w:lang w:bidi="ar-EG"/>
-        </w:rPr>
-        <w:t xml:space="preserve">  اول حاجه هيعملوا للحاجه </w:t>
-      </w:r>
-      <w:r>
-        <w:rPr>
-          <w:lang w:bidi="ar-EG"/>
-        </w:rPr>
-        <w:t xml:space="preserve">Fetch </w:t>
-      </w:r>
-      <w:r>
-        <w:rPr>
-          <w:rFonts w:hint="cs"/>
-          <w:rtl/>
-          <w:lang w:bidi="ar-EG"/>
-        </w:rPr>
-        <w:t xml:space="preserve">  فهتيجى من ال </w:t>
-      </w:r>
-      <w:r>
-        <w:rPr>
-          <w:lang w:bidi="ar-EG"/>
-        </w:rPr>
-        <w:t xml:space="preserve">Remote Repo </w:t>
-      </w:r>
-      <w:r>
-        <w:rPr>
-          <w:rFonts w:hint="cs"/>
-          <w:rtl/>
-          <w:lang w:bidi="ar-EG"/>
-        </w:rPr>
-        <w:t xml:space="preserve">  الى </w:t>
-      </w:r>
-      <w:r>
-        <w:rPr>
-          <w:lang w:bidi="ar-EG"/>
-        </w:rPr>
-        <w:t xml:space="preserve">Local Repo </w:t>
-      </w:r>
-      <w:r>
-        <w:rPr>
-          <w:rFonts w:hint="cs"/>
-          <w:rtl/>
-          <w:lang w:bidi="ar-EG"/>
-        </w:rPr>
-        <w:t xml:space="preserve">   ثم لو فيها اى مشكله هعمل ميرج و اظبطها تمام جدا و بعد كده اخدها سليمه و تمام التمام  من ال </w:t>
-      </w:r>
-      <w:r>
-        <w:rPr>
-          <w:lang w:bidi="ar-EG"/>
-        </w:rPr>
-        <w:t xml:space="preserve">local Repo </w:t>
-      </w:r>
-      <w:r>
-        <w:rPr>
-          <w:rFonts w:hint="cs"/>
-          <w:rtl/>
-          <w:lang w:bidi="ar-EG"/>
-        </w:rPr>
-        <w:t xml:space="preserve">  للمشروع الى انا شغال عليه بال </w:t>
-      </w:r>
-      <w:r>
-        <w:rPr>
-          <w:lang w:bidi="ar-EG"/>
-        </w:rPr>
-        <w:t xml:space="preserve">Update </w:t>
-      </w:r>
-      <w:r>
-        <w:rPr>
-          <w:rFonts w:hint="cs"/>
-          <w:rtl/>
-          <w:lang w:bidi="ar-EG"/>
-        </w:rPr>
-        <w:t xml:space="preserve">  بقه </w:t>
-      </w:r>
-      <w:r>
-        <w:rPr>
-          <w:lang w:bidi="ar-EG"/>
-        </w:rPr>
-        <w:t xml:space="preserve"> </w:t>
-      </w:r>
     </w:p>
     <w:p>
       <w:pPr>
@@ -1405,13 +1387,7 @@
         <w:rPr>
           <w:lang w:bidi="ar-EG"/>
         </w:rPr>
-        <w:t>Remote</w:t>
-      </w:r>
-      <w:r>
-        <w:rPr>
-          <w:lang w:bidi="ar-EG"/>
-        </w:rPr>
-        <w:t xml:space="preserve"> </w:t>
+        <w:t xml:space="preserve">Remote </w:t>
       </w:r>
       <w:r>
         <w:rPr>
@@ -1462,19 +1438,7 @@
         <w:rPr>
           <w:lang w:bidi="ar-EG"/>
         </w:rPr>
-        <w:t>Fetch from Remote -&gt; Update from local</w:t>
-      </w:r>
-      <w:r>
-        <w:rPr>
-          <w:lang w:bidi="ar-EG"/>
-        </w:rPr>
-        <w:t xml:space="preserve"> -&gt; </w:t>
-      </w:r>
-      <w:r>
-        <w:rPr>
-          <w:lang w:bidi="ar-EG"/>
-        </w:rPr>
-        <w:t xml:space="preserve">Commit to local -&gt; Push to Remote </w:t>
+        <w:t xml:space="preserve">Fetch from Remote -&gt; Update from local -&gt; Commit to local -&gt; Push to Remote </w:t>
       </w:r>
     </w:p>
     <w:p>
@@ -2717,7 +2681,7 @@
         <w:bidi/>
         <w:spacing w:after="0"/>
         <w:rPr>
-          <w:rFonts w:ascii="Consolas" w:hAnsi="Consolas" w:hint="cs"/>
+          <w:rFonts w:ascii="Consolas" w:hAnsi="Consolas"/>
           <w:color w:val="24292E"/>
           <w:sz w:val="18"/>
           <w:szCs w:val="18"/>
@@ -4536,13 +4500,13 @@
         <w:bidi/>
         <w:spacing w:after="0"/>
         <w:rPr>
-          <w:rtl/>
-          <w:lang w:bidi="ar-EG"/>
-        </w:rPr>
-      </w:pPr>
-      <w:r>
-        <w:rPr>
-          <w:rFonts w:hint="cs"/>
+          <w:lang w:bidi="ar-EG"/>
+        </w:rPr>
+      </w:pPr>
+      <w:r>
+        <w:rPr>
+          <w:rFonts w:hint="cs"/>
+          <w:highlight w:val="yellow"/>
           <w:rtl/>
           <w:lang w:bidi="ar-EG"/>
         </w:rPr>
@@ -4551,18 +4515,69 @@
       <w:r>
         <w:rPr>
           <w:rFonts w:hint="cs"/>
-          <w:rtl/>
-          <w:lang w:bidi="ar-EG"/>
-        </w:rPr>
-        <w:t xml:space="preserve"> ده بيوريك انت ضايف ايه و مش ضايف ايه للبريوزوترى و بتعرف تشوف بيه الدنيا عامله ايه فى المشروع  بتاعك حاليا </w:t>
-      </w:r>
-    </w:p>
-    <w:p>
-      <w:pPr>
-        <w:bidi/>
-        <w:spacing w:after="0"/>
-        <w:rPr>
-          <w:rtl/>
+          <w:highlight w:val="yellow"/>
+          <w:rtl/>
+          <w:lang w:bidi="ar-EG"/>
+        </w:rPr>
+        <w:t xml:space="preserve"> ده بيوريك انت ضايف ايه و مش ضايف</w:t>
+      </w:r>
+      <w:r>
+        <w:rPr>
+          <w:rFonts w:hint="cs"/>
+          <w:rtl/>
+          <w:lang w:bidi="ar-EG"/>
+        </w:rPr>
+        <w:t xml:space="preserve"> ايه </w:t>
+      </w:r>
+      <w:r>
+        <w:rPr>
+          <w:rFonts w:hint="cs"/>
+          <w:rtl/>
+          <w:lang w:bidi="ar-EG"/>
+        </w:rPr>
+        <w:t xml:space="preserve">جديد للمشروع الى انا شغال عليه و معدل فى انهى فايلات </w:t>
+      </w:r>
+      <w:r>
+        <w:rPr>
+          <w:rFonts w:hint="cs"/>
+          <w:rtl/>
+          <w:lang w:bidi="ar-EG"/>
+        </w:rPr>
+        <w:t xml:space="preserve"> و بتعرف تشوف بيه الدنيا عامله ايه فى المشروع  بتاعك حاليا </w:t>
+      </w:r>
+    </w:p>
+    <w:p>
+      <w:pPr>
+        <w:bidi/>
+        <w:spacing w:after="0"/>
+        <w:rPr>
+          <w:rFonts w:ascii="Consolas" w:hAnsi="Consolas"/>
+          <w:color w:val="24292E"/>
+          <w:sz w:val="24"/>
+          <w:szCs w:val="24"/>
+          <w:shd w:val="clear" w:color="auto" w:fill="FFFFFF"/>
+          <w:rtl/>
+          <w:lang w:bidi="ar-EG"/>
+        </w:rPr>
+      </w:pPr>
+      <w:r>
+        <w:rPr>
+          <w:rFonts w:ascii="Consolas" w:hAnsi="Consolas" w:hint="cs"/>
+          <w:color w:val="24292E"/>
+          <w:sz w:val="24"/>
+          <w:szCs w:val="24"/>
+          <w:shd w:val="clear" w:color="auto" w:fill="FFFFFF"/>
+          <w:rtl/>
+          <w:lang w:bidi="ar-EG"/>
+        </w:rPr>
+        <w:t>-------------------------------------------------------------------------------------------------------------</w:t>
+      </w:r>
+    </w:p>
+    <w:p>
+      <w:pPr>
+        <w:bidi/>
+        <w:spacing w:after="0"/>
+        <w:rPr>
           <w:lang w:bidi="ar-EG"/>
         </w:rPr>
       </w:pPr>
@@ -4588,30 +4603,185 @@
           <w:rtl/>
           <w:lang w:bidi="ar-EG"/>
         </w:rPr>
-        <w:t xml:space="preserve"> طب انا عاوز اضيف الملفات بقه للريبوزوترى ده عشان يبقى انا ربط</w:t>
-      </w:r>
-      <w:r>
-        <w:rPr>
-          <w:rFonts w:hint="cs"/>
-          <w:rtl/>
-          <w:lang w:bidi="ar-EG"/>
-        </w:rPr>
-        <w:t xml:space="preserve">ته بالجيت هب طب تتعمل اذاى دى ؟؟ دى بقه بأمر ال </w:t>
-      </w:r>
-      <w:r>
-        <w:rPr>
-          <w:lang w:bidi="ar-EG"/>
-        </w:rPr>
-        <w:t xml:space="preserve">Add </w:t>
-      </w:r>
-      <w:r>
-        <w:rPr>
-          <w:rFonts w:hint="cs"/>
-          <w:rtl/>
+        <w:t xml:space="preserve"> طب انا عاوز اضيف الملفات بقه </w:t>
+      </w:r>
+      <w:r>
+        <w:rPr>
+          <w:rFonts w:hint="cs"/>
+          <w:rtl/>
+          <w:lang w:bidi="ar-EG"/>
+        </w:rPr>
+        <w:t xml:space="preserve">لل </w:t>
+      </w:r>
+      <w:r>
+        <w:rPr>
+          <w:b/>
+          <w:bCs/>
+          <w:color w:val="FF0000"/>
+          <w:sz w:val="28"/>
+          <w:szCs w:val="28"/>
+          <w:highlight w:val="yellow"/>
+          <w:lang w:bidi="ar-EG"/>
+        </w:rPr>
+        <w:t>Stage Area</w:t>
+      </w:r>
+      <w:r>
+        <w:rPr>
+          <w:b/>
+          <w:bCs/>
+          <w:color w:val="FF0000"/>
+          <w:sz w:val="28"/>
+          <w:szCs w:val="28"/>
           <w:lang w:bidi="ar-EG"/>
         </w:rPr>
         <w:t xml:space="preserve"> </w:t>
       </w:r>
+      <w:r>
+        <w:rPr>
+          <w:rFonts w:hint="cs"/>
+          <w:rtl/>
+          <w:lang w:bidi="ar-EG"/>
+        </w:rPr>
+        <w:t xml:space="preserve"> </w:t>
+      </w:r>
+      <w:r>
+        <w:rPr>
+          <w:lang w:bidi="ar-EG"/>
+        </w:rPr>
+        <w:t xml:space="preserve">  </w:t>
+      </w:r>
+      <w:r>
+        <w:rPr>
+          <w:rFonts w:hint="cs"/>
+          <w:rtl/>
+          <w:lang w:bidi="ar-EG"/>
+        </w:rPr>
+        <w:t>ده عشان يبقى</w:t>
+      </w:r>
+      <w:r>
+        <w:rPr>
+          <w:lang w:bidi="ar-EG"/>
+        </w:rPr>
+        <w:t xml:space="preserve">  </w:t>
+      </w:r>
+      <w:r>
+        <w:rPr>
+          <w:rFonts w:hint="cs"/>
+          <w:rtl/>
+          <w:lang w:bidi="ar-EG"/>
+        </w:rPr>
+        <w:t xml:space="preserve">جاهز ابعته لل </w:t>
+      </w:r>
+      <w:r>
+        <w:rPr>
+          <w:lang w:bidi="ar-EG"/>
+        </w:rPr>
+        <w:t>local Repository</w:t>
+      </w:r>
+      <w:r>
+        <w:rPr>
+          <w:rFonts w:hint="cs"/>
+          <w:rtl/>
+          <w:lang w:bidi="ar-EG"/>
+        </w:rPr>
+        <w:t xml:space="preserve"> انا ربط</w:t>
+      </w:r>
+      <w:r>
+        <w:rPr>
+          <w:rFonts w:hint="cs"/>
+          <w:rtl/>
+          <w:lang w:bidi="ar-EG"/>
+        </w:rPr>
+        <w:t xml:space="preserve">ته بالجيت هب طب تتعمل اذاى دى ؟؟ </w:t>
+      </w:r>
+    </w:p>
+    <w:p>
+      <w:pPr>
+        <w:bidi/>
+        <w:spacing w:after="0"/>
+        <w:rPr>
+          <w:rtl/>
+          <w:lang w:bidi="ar-EG"/>
+        </w:rPr>
+      </w:pPr>
+      <w:r>
+        <w:rPr>
+          <w:rFonts w:hint="cs"/>
+          <w:highlight w:val="yellow"/>
+          <w:rtl/>
+          <w:lang w:bidi="ar-EG"/>
+        </w:rPr>
+        <w:t xml:space="preserve">دى بقه بأمر ال </w:t>
+      </w:r>
+      <w:r>
+        <w:rPr>
+          <w:b/>
+          <w:bCs/>
+          <w:color w:val="FF0000"/>
+          <w:sz w:val="36"/>
+          <w:szCs w:val="36"/>
+          <w:highlight w:val="yellow"/>
+          <w:lang w:bidi="ar-EG"/>
+        </w:rPr>
+        <w:t>Add</w:t>
+      </w:r>
+      <w:r>
+        <w:rPr>
+          <w:color w:val="FF0000"/>
+          <w:sz w:val="36"/>
+          <w:szCs w:val="36"/>
+          <w:lang w:bidi="ar-EG"/>
+        </w:rPr>
+        <w:t xml:space="preserve"> </w:t>
+      </w:r>
+      <w:r>
+        <w:rPr>
+          <w:rFonts w:hint="cs"/>
+          <w:color w:val="FF0000"/>
+          <w:sz w:val="36"/>
+          <w:szCs w:val="36"/>
+          <w:rtl/>
+          <w:lang w:bidi="ar-EG"/>
+        </w:rPr>
+        <w:t xml:space="preserve"> </w:t>
+      </w:r>
+    </w:p>
+    <w:p>
+      <w:pPr>
+        <w:bidi/>
+        <w:spacing w:after="0"/>
+        <w:rPr>
+          <w:rFonts w:ascii="Consolas" w:hAnsi="Consolas"/>
+          <w:b/>
+          <w:bCs/>
+          <w:color w:val="24292E"/>
+          <w:shd w:val="clear" w:color="auto" w:fill="FFFFFF"/>
+        </w:rPr>
+      </w:pPr>
+      <w:r>
+        <w:rPr>
+          <w:rFonts w:ascii="Consolas" w:hAnsi="Consolas"/>
+          <w:b/>
+          <w:bCs/>
+          <w:color w:val="24292E"/>
+          <w:highlight w:val="yellow"/>
+          <w:shd w:val="clear" w:color="auto" w:fill="FFFFFF"/>
+        </w:rPr>
+        <w:t xml:space="preserve">git add </w:t>
+      </w:r>
+      <w:proofErr w:type="gramStart"/>
+      <w:r>
+        <w:rPr>
+          <w:rFonts w:ascii="Consolas" w:hAnsi="Consolas"/>
+          <w:b/>
+          <w:bCs/>
+          <w:color w:val="24292E"/>
+          <w:highlight w:val="yellow"/>
+          <w:shd w:val="clear" w:color="auto" w:fill="FFFFFF"/>
+        </w:rPr>
+        <w:t>my_new_file.txt</w:t>
+      </w:r>
+      <w:proofErr w:type="gramEnd"/>
     </w:p>
     <w:p>
       <w:pPr>
@@ -4623,44 +4793,107 @@
           <w:sz w:val="18"/>
           <w:szCs w:val="18"/>
           <w:shd w:val="clear" w:color="auto" w:fill="FFFFFF"/>
-        </w:rPr>
-      </w:pPr>
-      <w:r>
-        <w:rPr>
-          <w:rFonts w:ascii="Consolas" w:hAnsi="Consolas"/>
+          <w:rtl/>
+          <w:lang w:bidi="ar-EG"/>
+        </w:rPr>
+      </w:pPr>
+      <w:r>
+        <w:rPr>
+          <w:rFonts w:ascii="Consolas" w:hAnsi="Consolas" w:hint="cs"/>
           <w:color w:val="24292E"/>
           <w:sz w:val="18"/>
           <w:szCs w:val="18"/>
           <w:shd w:val="clear" w:color="auto" w:fill="FFFFFF"/>
-        </w:rPr>
-        <w:t>git add my_new_file.txt</w:t>
-      </w:r>
-    </w:p>
-    <w:p>
-      <w:pPr>
-        <w:bidi/>
-        <w:spacing w:after="0"/>
-        <w:rPr>
-          <w:rFonts w:ascii="Consolas" w:hAnsi="Consolas"/>
+          <w:rtl/>
+          <w:lang w:bidi="ar-EG"/>
+        </w:rPr>
+        <w:t xml:space="preserve">ذى ما انت شايف الامر بتقوله هنا ضيفلى الفايل الفلانى  طيب لو عاوز تضيف كذا فايل مع بعض </w:t>
+      </w:r>
+    </w:p>
+    <w:p>
+      <w:pPr>
+        <w:spacing w:after="0" w:line="300" w:lineRule="atLeast"/>
+        <w:jc w:val="right"/>
+        <w:rPr>
+          <w:rFonts w:ascii="Consolas" w:eastAsia="Times New Roman" w:hAnsi="Consolas" w:cs="Times New Roman"/>
+          <w:b/>
+          <w:bCs/>
+          <w:color w:val="24292E"/>
+          <w:sz w:val="28"/>
+          <w:szCs w:val="28"/>
+          <w:rtl/>
+        </w:rPr>
+      </w:pPr>
+      <w:r>
+        <w:rPr>
+          <w:rFonts w:ascii="Consolas" w:eastAsia="Times New Roman" w:hAnsi="Consolas" w:cs="Times New Roman"/>
+          <w:b/>
+          <w:bCs/>
+          <w:color w:val="24292E"/>
+          <w:sz w:val="28"/>
+          <w:szCs w:val="28"/>
+        </w:rPr>
+        <w:t>git add my-</w:t>
+      </w:r>
+      <w:proofErr w:type="spellStart"/>
+      <w:r>
+        <w:rPr>
+          <w:rFonts w:ascii="Consolas" w:eastAsia="Times New Roman" w:hAnsi="Consolas" w:cs="Times New Roman"/>
+          <w:b/>
+          <w:bCs/>
+          <w:color w:val="24292E"/>
+          <w:sz w:val="28"/>
+          <w:szCs w:val="28"/>
+        </w:rPr>
+        <w:t>file.ts</w:t>
+      </w:r>
+      <w:proofErr w:type="spellEnd"/>
+      <w:r>
+        <w:rPr>
+          <w:rFonts w:ascii="Consolas" w:eastAsia="Times New Roman" w:hAnsi="Consolas" w:cs="Times New Roman"/>
+          <w:b/>
+          <w:bCs/>
+          <w:color w:val="24292E"/>
+          <w:sz w:val="28"/>
+          <w:szCs w:val="28"/>
+        </w:rPr>
+        <w:t xml:space="preserve"> another-file.js </w:t>
+      </w:r>
+      <w:proofErr w:type="spellStart"/>
+      <w:r>
+        <w:rPr>
+          <w:rFonts w:ascii="Consolas" w:eastAsia="Times New Roman" w:hAnsi="Consolas" w:cs="Times New Roman"/>
+          <w:b/>
+          <w:bCs/>
+          <w:color w:val="24292E"/>
+          <w:sz w:val="28"/>
+          <w:szCs w:val="28"/>
+        </w:rPr>
+        <w:t>new_file.rb</w:t>
+      </w:r>
+      <w:proofErr w:type="spellEnd"/>
+    </w:p>
+    <w:p>
+      <w:pPr>
+        <w:spacing w:after="0" w:line="300" w:lineRule="atLeast"/>
+        <w:jc w:val="right"/>
+        <w:rPr>
+          <w:rFonts w:ascii="Consolas" w:eastAsia="Times New Roman" w:hAnsi="Consolas" w:cs="Times New Roman"/>
           <w:color w:val="24292E"/>
           <w:sz w:val="18"/>
           <w:szCs w:val="18"/>
-          <w:shd w:val="clear" w:color="auto" w:fill="FFFFFF"/>
-          <w:rtl/>
-          <w:lang w:bidi="ar-EG"/>
-        </w:rPr>
-      </w:pPr>
-      <w:r>
-        <w:rPr>
-          <w:rFonts w:ascii="Consolas" w:hAnsi="Consolas" w:hint="cs"/>
+          <w:rtl/>
+        </w:rPr>
+      </w:pPr>
+      <w:r>
+        <w:rPr>
+          <w:rFonts w:ascii="Consolas" w:eastAsia="Times New Roman" w:hAnsi="Consolas" w:cs="Times New Roman" w:hint="cs"/>
           <w:color w:val="24292E"/>
           <w:sz w:val="18"/>
           <w:szCs w:val="18"/>
-          <w:shd w:val="clear" w:color="auto" w:fill="FFFFFF"/>
-          <w:rtl/>
-          <w:lang w:bidi="ar-EG"/>
-        </w:rPr>
-        <w:t xml:space="preserve">ذى ما انت شايف الامر بتقوله هنا ضيفلى الفايل الفلانى  طيب لو عاوز تضيف كذا فايل مع بعض </w:t>
+          <w:rtl/>
+        </w:rPr>
+        <w:t xml:space="preserve">طيب لو عاوز تضيف كله لكشه واحده </w:t>
       </w:r>
     </w:p>
     <w:p>
@@ -4675,20 +4908,23 @@
           <w:sz w:val="28"/>
           <w:szCs w:val="28"/>
           <w:rtl/>
-        </w:rPr>
-      </w:pPr>
-      <w:r>
-        <w:rPr>
-          <w:rFonts w:ascii="Consolas" w:eastAsia="Times New Roman" w:hAnsi="Consolas" w:cs="Times New Roman"/>
+          <w:lang w:bidi="ar-EG"/>
+        </w:rPr>
+      </w:pPr>
+      <w:r>
+        <w:rPr>
+          <w:rFonts w:ascii="Consolas" w:hAnsi="Consolas"/>
           <w:b/>
           <w:bCs/>
           <w:color w:val="24292E"/>
           <w:sz w:val="28"/>
           <w:szCs w:val="28"/>
-        </w:rPr>
-        <w:t>git add my-</w:t>
-      </w:r>
-      <w:proofErr w:type="spellStart"/>
+          <w:highlight w:val="yellow"/>
+          <w:shd w:val="clear" w:color="auto" w:fill="FFFFFF"/>
+          <w:lang w:bidi="ar-EG"/>
+        </w:rPr>
+        <w:t>git</w:t>
+      </w:r>
       <w:r>
         <w:rPr>
           <w:rFonts w:ascii="Consolas" w:eastAsia="Times New Roman" w:hAnsi="Consolas" w:cs="Times New Roman"/>
@@ -4697,10 +4933,11 @@
           <w:color w:val="24292E"/>
           <w:sz w:val="28"/>
           <w:szCs w:val="28"/>
-        </w:rPr>
-        <w:t>file.ts</w:t>
-      </w:r>
-      <w:proofErr w:type="spellEnd"/>
+          <w:highlight w:val="yellow"/>
+        </w:rPr>
+        <w:t xml:space="preserve"> </w:t>
+      </w:r>
+      <w:proofErr w:type="gramStart"/>
       <w:r>
         <w:rPr>
           <w:rFonts w:ascii="Consolas" w:eastAsia="Times New Roman" w:hAnsi="Consolas" w:cs="Times New Roman"/>
@@ -4709,61 +4946,157 @@
           <w:color w:val="24292E"/>
           <w:sz w:val="28"/>
           <w:szCs w:val="28"/>
-        </w:rPr>
-        <w:t xml:space="preserve"> another-file.js </w:t>
-      </w:r>
-      <w:proofErr w:type="spellStart"/>
-      <w:r>
+          <w:highlight w:val="yellow"/>
+        </w:rPr>
+        <w:t>add .</w:t>
+      </w:r>
+      <w:proofErr w:type="gramEnd"/>
+    </w:p>
+    <w:p>
+      <w:pPr>
+        <w:spacing w:after="0" w:line="300" w:lineRule="atLeast"/>
+        <w:jc w:val="right"/>
         <w:rPr>
           <w:rFonts w:ascii="Consolas" w:eastAsia="Times New Roman" w:hAnsi="Consolas" w:cs="Times New Roman"/>
+          <w:color w:val="24292E"/>
+          <w:rtl/>
+          <w:lang w:bidi="ar-EG"/>
+        </w:rPr>
+      </w:pPr>
+      <w:r>
+        <w:rPr>
+          <w:rFonts w:ascii="Consolas" w:eastAsia="Times New Roman" w:hAnsi="Consolas" w:cs="Times New Roman" w:hint="cs"/>
+          <w:color w:val="24292E"/>
+          <w:sz w:val="24"/>
+          <w:szCs w:val="24"/>
+          <w:rtl/>
+          <w:lang w:bidi="ar-EG"/>
+        </w:rPr>
+        <w:t xml:space="preserve">الدوت </w:t>
+      </w:r>
+      <w:r>
+        <w:rPr>
+          <w:rFonts w:ascii="Consolas" w:eastAsia="Times New Roman" w:hAnsi="Consolas" w:cs="Times New Roman" w:hint="cs"/>
+          <w:color w:val="24292E"/>
+          <w:rtl/>
+          <w:lang w:bidi="ar-EG"/>
+        </w:rPr>
+        <w:t xml:space="preserve">دى معناها ضيف كله   و لو انت عاوز تضيف من جوه فولدر معين دونا عن الفولدرات التانيه خش فى الفولدر يا اسطى مش هفهمك يعنى  الحته </w:t>
+      </w:r>
+    </w:p>
+    <w:p>
+      <w:pPr>
+        <w:bidi/>
+        <w:spacing w:after="0"/>
+        <w:rPr>
+          <w:rFonts w:ascii="Consolas" w:hAnsi="Consolas"/>
+          <w:color w:val="24292E"/>
+          <w:shd w:val="clear" w:color="auto" w:fill="FFFFFF"/>
+          <w:rtl/>
+          <w:lang w:bidi="ar-EG"/>
+        </w:rPr>
+      </w:pPr>
+      <w:r>
+        <w:rPr>
+          <w:rFonts w:ascii="Consolas" w:hAnsi="Consolas" w:hint="cs"/>
+          <w:color w:val="24292E"/>
+          <w:sz w:val="24"/>
+          <w:szCs w:val="24"/>
+          <w:highlight w:val="yellow"/>
+          <w:shd w:val="clear" w:color="auto" w:fill="FFFFFF"/>
+          <w:rtl/>
+          <w:lang w:bidi="ar-EG"/>
+        </w:rPr>
+        <w:t xml:space="preserve">طيب حطيت فولدر فى </w:t>
+      </w:r>
+      <w:r>
+        <w:rPr>
+          <w:rFonts w:ascii="Consolas" w:hAnsi="Consolas" w:hint="cs"/>
+          <w:color w:val="24292E"/>
+          <w:sz w:val="24"/>
+          <w:szCs w:val="24"/>
+          <w:highlight w:val="yellow"/>
+          <w:shd w:val="clear" w:color="auto" w:fill="FFFFFF"/>
+          <w:rtl/>
+          <w:lang w:bidi="ar-EG"/>
+        </w:rPr>
+        <w:t xml:space="preserve">ال </w:t>
+      </w:r>
+      <w:r>
+        <w:rPr>
+          <w:rFonts w:ascii="Consolas" w:hAnsi="Consolas"/>
+          <w:color w:val="24292E"/>
+          <w:sz w:val="24"/>
+          <w:szCs w:val="24"/>
+          <w:highlight w:val="yellow"/>
+          <w:shd w:val="clear" w:color="auto" w:fill="FFFFFF"/>
+          <w:lang w:bidi="ar-EG"/>
+        </w:rPr>
+        <w:t>stage Area</w:t>
+      </w:r>
+      <w:r>
+        <w:rPr>
+          <w:rFonts w:ascii="Consolas" w:hAnsi="Consolas" w:hint="cs"/>
+          <w:color w:val="24292E"/>
+          <w:sz w:val="24"/>
+          <w:szCs w:val="24"/>
+          <w:highlight w:val="yellow"/>
+          <w:shd w:val="clear" w:color="auto" w:fill="FFFFFF"/>
+          <w:rtl/>
+          <w:lang w:bidi="ar-EG"/>
+        </w:rPr>
+        <w:t xml:space="preserve"> بالغلط و عاوز امسحه اعمل ايه</w:t>
+      </w:r>
+      <w:r>
+        <w:rPr>
+          <w:rFonts w:ascii="Consolas" w:hAnsi="Consolas" w:hint="cs"/>
+          <w:color w:val="24292E"/>
+          <w:sz w:val="24"/>
+          <w:szCs w:val="24"/>
+          <w:shd w:val="clear" w:color="auto" w:fill="FFFFFF"/>
+          <w:rtl/>
+          <w:lang w:bidi="ar-EG"/>
+        </w:rPr>
+        <w:t xml:space="preserve"> </w:t>
+      </w:r>
+      <w:r>
+        <w:rPr>
+          <w:rFonts w:ascii="Consolas" w:hAnsi="Consolas" w:hint="cs"/>
+          <w:color w:val="24292E"/>
+          <w:shd w:val="clear" w:color="auto" w:fill="FFFFFF"/>
+          <w:rtl/>
+          <w:lang w:bidi="ar-EG"/>
+        </w:rPr>
+        <w:t>؟؟</w:t>
+      </w:r>
+    </w:p>
+    <w:p>
+      <w:pPr>
+        <w:bidi/>
+        <w:spacing w:after="0"/>
+        <w:rPr>
+          <w:rFonts w:ascii="Consolas" w:hAnsi="Consolas"/>
           <w:b/>
           <w:bCs/>
           <w:color w:val="24292E"/>
           <w:sz w:val="28"/>
           <w:szCs w:val="28"/>
-        </w:rPr>
-        <w:t>new_file.rb</w:t>
-      </w:r>
-      <w:proofErr w:type="spellEnd"/>
-    </w:p>
-    <w:p>
-      <w:pPr>
-        <w:spacing w:after="0" w:line="300" w:lineRule="atLeast"/>
-        <w:jc w:val="right"/>
-        <w:rPr>
-          <w:rFonts w:ascii="Consolas" w:eastAsia="Times New Roman" w:hAnsi="Consolas" w:cs="Times New Roman"/>
-          <w:color w:val="24292E"/>
-          <w:sz w:val="18"/>
-          <w:szCs w:val="18"/>
-          <w:rtl/>
-        </w:rPr>
-      </w:pPr>
-      <w:r>
-        <w:rPr>
-          <w:rFonts w:ascii="Consolas" w:eastAsia="Times New Roman" w:hAnsi="Consolas" w:cs="Times New Roman" w:hint="cs"/>
-          <w:color w:val="24292E"/>
-          <w:sz w:val="18"/>
-          <w:szCs w:val="18"/>
-          <w:rtl/>
-        </w:rPr>
-        <w:t xml:space="preserve">طيب لو عاوز تضيف كله لكشه واحده </w:t>
-      </w:r>
-    </w:p>
-    <w:p>
-      <w:pPr>
-        <w:spacing w:after="0" w:line="300" w:lineRule="atLeast"/>
-        <w:jc w:val="right"/>
-        <w:rPr>
-          <w:rFonts w:ascii="Consolas" w:eastAsia="Times New Roman" w:hAnsi="Consolas" w:cs="Times New Roman"/>
+          <w:shd w:val="clear" w:color="auto" w:fill="FFFFFF"/>
+        </w:rPr>
+      </w:pPr>
+      <w:r>
+        <w:rPr>
+          <w:rFonts w:ascii="Consolas" w:hAnsi="Consolas"/>
           <w:b/>
           <w:bCs/>
           <w:color w:val="24292E"/>
           <w:sz w:val="28"/>
           <w:szCs w:val="28"/>
-          <w:rtl/>
-          <w:lang w:bidi="ar-EG"/>
-        </w:rPr>
-      </w:pPr>
+          <w:shd w:val="clear" w:color="auto" w:fill="FFFFFF"/>
+          <w:lang w:bidi="ar-EG"/>
+        </w:rPr>
+        <w:t xml:space="preserve">Git rm </w:t>
+      </w:r>
       <w:r>
         <w:rPr>
           <w:rFonts w:ascii="Consolas" w:hAnsi="Consolas"/>
@@ -4773,176 +5106,37 @@
           <w:sz w:val="28"/>
           <w:szCs w:val="28"/>
           <w:shd w:val="clear" w:color="auto" w:fill="FFFFFF"/>
-          <w:lang w:bidi="ar-EG"/>
-        </w:rPr>
-        <w:t>git</w:t>
-      </w:r>
-      <w:r>
-        <w:rPr>
-          <w:rFonts w:ascii="Consolas" w:eastAsia="Times New Roman" w:hAnsi="Consolas" w:cs="Times New Roman"/>
+        </w:rPr>
+        <w:t>my_file.txt</w:t>
+      </w:r>
+    </w:p>
+    <w:p>
+      <w:pPr>
+        <w:bidi/>
+        <w:spacing w:after="0"/>
+        <w:rPr>
+          <w:rFonts w:ascii="Consolas" w:hAnsi="Consolas"/>
           <w:b/>
           <w:bCs/>
           <w:color w:val="24292E"/>
           <w:sz w:val="28"/>
           <w:szCs w:val="28"/>
-        </w:rPr>
-        <w:t xml:space="preserve"> </w:t>
-      </w:r>
-      <w:proofErr w:type="gramStart"/>
-      <w:r>
-        <w:rPr>
-          <w:rFonts w:ascii="Consolas" w:eastAsia="Times New Roman" w:hAnsi="Consolas" w:cs="Times New Roman"/>
+          <w:shd w:val="clear" w:color="auto" w:fill="FFFFFF"/>
+          <w:rtl/>
+          <w:lang w:bidi="ar-EG"/>
+        </w:rPr>
+      </w:pPr>
+      <w:r>
+        <w:rPr>
+          <w:rFonts w:ascii="Consolas" w:hAnsi="Consolas"/>
           <w:b/>
           <w:bCs/>
           <w:color w:val="24292E"/>
           <w:sz w:val="28"/>
           <w:szCs w:val="28"/>
-        </w:rPr>
-        <w:t>add .</w:t>
-      </w:r>
-      <w:proofErr w:type="gramEnd"/>
-    </w:p>
-    <w:p>
-      <w:pPr>
-        <w:spacing w:after="0" w:line="300" w:lineRule="atLeast"/>
-        <w:jc w:val="right"/>
-        <w:rPr>
-          <w:rFonts w:ascii="Consolas" w:eastAsia="Times New Roman" w:hAnsi="Consolas" w:cs="Times New Roman"/>
-          <w:color w:val="24292E"/>
-          <w:sz w:val="18"/>
-          <w:szCs w:val="18"/>
-          <w:rtl/>
-          <w:lang w:bidi="ar-EG"/>
-        </w:rPr>
-      </w:pPr>
-      <w:r>
-        <w:rPr>
-          <w:rFonts w:ascii="Consolas" w:eastAsia="Times New Roman" w:hAnsi="Consolas" w:cs="Times New Roman" w:hint="cs"/>
-          <w:color w:val="24292E"/>
-          <w:sz w:val="20"/>
-          <w:szCs w:val="20"/>
-          <w:rtl/>
-          <w:lang w:bidi="ar-EG"/>
-        </w:rPr>
-        <w:t xml:space="preserve">الدوت </w:t>
-      </w:r>
-      <w:r>
-        <w:rPr>
-          <w:rFonts w:ascii="Consolas" w:eastAsia="Times New Roman" w:hAnsi="Consolas" w:cs="Times New Roman" w:hint="cs"/>
-          <w:color w:val="24292E"/>
-          <w:sz w:val="18"/>
-          <w:szCs w:val="18"/>
-          <w:rtl/>
-          <w:lang w:bidi="ar-EG"/>
-        </w:rPr>
-        <w:t xml:space="preserve">دى معناها ضيف كله   و لو انت عاوز تضيف من جوه فولدر معين دونا عن الفولدرات التانيه خش فى الفولدر يا اسطى مش هفهمك يعنى  الحته </w:t>
-      </w:r>
-    </w:p>
-    <w:p>
-      <w:pPr>
-        <w:bidi/>
-        <w:spacing w:after="0"/>
-        <w:rPr>
-          <w:rFonts w:ascii="Consolas" w:hAnsi="Consolas"/>
-          <w:color w:val="24292E"/>
-          <w:sz w:val="18"/>
-          <w:szCs w:val="18"/>
-          <w:shd w:val="clear" w:color="auto" w:fill="FFFFFF"/>
-          <w:rtl/>
-          <w:lang w:bidi="ar-EG"/>
-        </w:rPr>
-      </w:pPr>
-      <w:r>
-        <w:rPr>
-          <w:rFonts w:ascii="Consolas" w:hAnsi="Consolas" w:hint="cs"/>
-          <w:color w:val="24292E"/>
-          <w:sz w:val="18"/>
-          <w:szCs w:val="18"/>
-          <w:shd w:val="clear" w:color="auto" w:fill="FFFFFF"/>
-          <w:rtl/>
-          <w:lang w:bidi="ar-EG"/>
-        </w:rPr>
-        <w:t>طيب حطيت فولدر فى الريبو</w:t>
-      </w:r>
-      <w:r>
-        <w:rPr>
-          <w:rFonts w:ascii="Consolas" w:hAnsi="Consolas" w:hint="cs"/>
-          <w:color w:val="24292E"/>
-          <w:sz w:val="18"/>
-          <w:szCs w:val="18"/>
-          <w:shd w:val="clear" w:color="auto" w:fill="FFFFFF"/>
-          <w:rtl/>
-          <w:lang w:bidi="ar-EG"/>
-        </w:rPr>
-        <w:t xml:space="preserve"> بالغلط و عاوز امسحه اعمل ايه ؟؟</w:t>
-      </w:r>
-    </w:p>
-    <w:p>
-      <w:pPr>
-        <w:bidi/>
-        <w:spacing w:after="0"/>
-        <w:rPr>
-          <w:rFonts w:ascii="Consolas" w:hAnsi="Consolas"/>
-          <w:b/>
-          <w:bCs/>
-          <w:color w:val="24292E"/>
-          <w:sz w:val="28"/>
-          <w:szCs w:val="28"/>
-          <w:shd w:val="clear" w:color="auto" w:fill="FFFFFF"/>
-        </w:rPr>
-      </w:pPr>
-      <w:r>
-        <w:rPr>
-          <w:rFonts w:ascii="Consolas" w:hAnsi="Consolas"/>
-          <w:b/>
-          <w:bCs/>
-          <w:color w:val="24292E"/>
-          <w:sz w:val="28"/>
-          <w:szCs w:val="28"/>
-          <w:shd w:val="clear" w:color="auto" w:fill="FFFFFF"/>
-          <w:lang w:bidi="ar-EG"/>
-        </w:rPr>
-        <w:t xml:space="preserve">Git rm </w:t>
-      </w:r>
-      <w:r>
-        <w:rPr>
-          <w:rFonts w:ascii="Consolas" w:hAnsi="Consolas"/>
-          <w:b/>
-          <w:bCs/>
-          <w:color w:val="24292E"/>
-          <w:sz w:val="28"/>
-          <w:szCs w:val="28"/>
-          <w:shd w:val="clear" w:color="auto" w:fill="FFFFFF"/>
-        </w:rPr>
-        <w:t>my_file.txt</w:t>
-      </w:r>
-    </w:p>
-    <w:p>
-      <w:pPr>
-        <w:bidi/>
-        <w:spacing w:after="0"/>
-        <w:rPr>
-          <w:rFonts w:ascii="Consolas" w:hAnsi="Consolas"/>
-          <w:b/>
-          <w:bCs/>
-          <w:color w:val="24292E"/>
-          <w:sz w:val="28"/>
-          <w:szCs w:val="28"/>
-          <w:shd w:val="clear" w:color="auto" w:fill="FFFFFF"/>
-          <w:rtl/>
-          <w:lang w:bidi="ar-EG"/>
-        </w:rPr>
-      </w:pPr>
-      <w:r>
-        <w:rPr>
-          <w:rFonts w:ascii="Consolas" w:hAnsi="Consolas"/>
-          <w:b/>
-          <w:bCs/>
-          <w:color w:val="24292E"/>
-          <w:sz w:val="28"/>
-          <w:szCs w:val="28"/>
-          <w:shd w:val="clear" w:color="auto" w:fill="FFFFFF"/>
-        </w:rPr>
+          <w:shd w:val="clear" w:color="auto" w:fill="FFFFFF"/>
+        </w:rPr>
+        <w:lastRenderedPageBreak/>
         <w:t>git rm</w:t>
       </w:r>
       <w:r>
@@ -5299,31 +5493,73 @@
           <w:rtl/>
           <w:lang w:bidi="ar-EG"/>
         </w:rPr>
-        <w:lastRenderedPageBreak/>
         <w:t xml:space="preserve">او  لو همسح كله من ال </w:t>
       </w:r>
       <w:r>
         <w:rPr>
           <w:rFonts w:ascii="Consolas" w:hAnsi="Consolas"/>
-          <w:color w:val="24292E"/>
-          <w:sz w:val="24"/>
-          <w:szCs w:val="24"/>
-          <w:shd w:val="clear" w:color="auto" w:fill="FFFFFF"/>
-          <w:lang w:bidi="ar-EG"/>
-        </w:rPr>
-        <w:t>repo</w:t>
-      </w:r>
-      <w:r>
-        <w:rPr>
-          <w:rFonts w:ascii="Consolas" w:hAnsi="Consolas" w:hint="cs"/>
-          <w:color w:val="24292E"/>
-          <w:sz w:val="24"/>
-          <w:szCs w:val="24"/>
-          <w:shd w:val="clear" w:color="auto" w:fill="FFFFFF"/>
-          <w:rtl/>
-          <w:lang w:bidi="ar-EG"/>
-        </w:rPr>
-        <w:t xml:space="preserve"> يبقى تتكتب كده </w:t>
+          <w:b/>
+          <w:bCs/>
+          <w:color w:val="24292E"/>
+          <w:sz w:val="40"/>
+          <w:szCs w:val="40"/>
+          <w:highlight w:val="yellow"/>
+          <w:shd w:val="clear" w:color="auto" w:fill="FFFFFF"/>
+          <w:lang w:bidi="ar-EG"/>
+        </w:rPr>
+        <w:t>stage area</w:t>
+      </w:r>
+      <w:r>
+        <w:rPr>
+          <w:rFonts w:ascii="Consolas" w:hAnsi="Consolas"/>
+          <w:b/>
+          <w:bCs/>
+          <w:color w:val="24292E"/>
+          <w:sz w:val="40"/>
+          <w:szCs w:val="40"/>
+          <w:shd w:val="clear" w:color="auto" w:fill="FFFFFF"/>
+          <w:lang w:bidi="ar-EG"/>
+        </w:rPr>
+        <w:t xml:space="preserve"> </w:t>
+      </w:r>
+      <w:r>
+        <w:rPr>
+          <w:rFonts w:ascii="Consolas" w:hAnsi="Consolas" w:hint="cs"/>
+          <w:b/>
+          <w:bCs/>
+          <w:color w:val="24292E"/>
+          <w:sz w:val="40"/>
+          <w:szCs w:val="40"/>
+          <w:shd w:val="clear" w:color="auto" w:fill="FFFFFF"/>
+          <w:rtl/>
+          <w:lang w:bidi="ar-EG"/>
+        </w:rPr>
+        <w:t xml:space="preserve"> </w:t>
+      </w:r>
+      <w:r>
+        <w:rPr>
+          <w:rFonts w:ascii="Consolas" w:hAnsi="Consolas"/>
+          <w:b/>
+          <w:bCs/>
+          <w:color w:val="24292E"/>
+          <w:sz w:val="40"/>
+          <w:szCs w:val="40"/>
+          <w:shd w:val="clear" w:color="auto" w:fill="FFFFFF"/>
+          <w:lang w:bidi="ar-EG"/>
+        </w:rPr>
+        <w:t xml:space="preserve"> </w:t>
+      </w:r>
+      <w:r>
+        <w:rPr>
+          <w:rFonts w:ascii="Consolas" w:hAnsi="Consolas" w:hint="cs"/>
+          <w:color w:val="24292E"/>
+          <w:sz w:val="24"/>
+          <w:szCs w:val="24"/>
+          <w:shd w:val="clear" w:color="auto" w:fill="FFFFFF"/>
+          <w:rtl/>
+          <w:lang w:bidi="ar-EG"/>
+        </w:rPr>
+        <w:t xml:space="preserve">يبقى تتكتب كده </w:t>
       </w:r>
     </w:p>
     <w:p>
@@ -5399,8 +5635,9 @@
         <w:rPr>
           <w:rFonts w:ascii="Consolas" w:hAnsi="Consolas"/>
           <w:color w:val="24292E"/>
-          <w:sz w:val="24"/>
-          <w:szCs w:val="24"/>
+          <w:sz w:val="32"/>
+          <w:szCs w:val="32"/>
+          <w:highlight w:val="yellow"/>
           <w:shd w:val="clear" w:color="auto" w:fill="FFFFFF"/>
           <w:lang w:bidi="ar-EG"/>
         </w:rPr>
@@ -5410,8 +5647,9 @@
         <w:rPr>
           <w:rFonts w:ascii="Consolas" w:hAnsi="Consolas" w:hint="cs"/>
           <w:color w:val="24292E"/>
-          <w:sz w:val="24"/>
-          <w:szCs w:val="24"/>
+          <w:sz w:val="32"/>
+          <w:szCs w:val="32"/>
+          <w:highlight w:val="yellow"/>
           <w:shd w:val="clear" w:color="auto" w:fill="FFFFFF"/>
           <w:rtl/>
           <w:lang w:bidi="ar-EG"/>
@@ -5422,8 +5660,9 @@
         <w:rPr>
           <w:rFonts w:ascii="Consolas" w:hAnsi="Consolas"/>
           <w:color w:val="24292E"/>
-          <w:sz w:val="24"/>
-          <w:szCs w:val="24"/>
+          <w:sz w:val="32"/>
+          <w:szCs w:val="32"/>
+          <w:highlight w:val="yellow"/>
           <w:shd w:val="clear" w:color="auto" w:fill="FFFFFF"/>
           <w:lang w:bidi="ar-EG"/>
         </w:rPr>
@@ -5631,7 +5870,6 @@
           <w:sz w:val="24"/>
           <w:szCs w:val="24"/>
           <w:shd w:val="clear" w:color="auto" w:fill="FFFFFF"/>
-          <w:rtl/>
           <w:lang w:bidi="ar-EG"/>
         </w:rPr>
       </w:pPr>
@@ -5742,7 +5980,73 @@
           <w:rtl/>
           <w:lang w:bidi="ar-EG"/>
         </w:rPr>
-        <w:t xml:space="preserve">طيب انا خلصت و ظبطت حالى المفروض اعمل ايه بقه ؟؟ أعلم </w:t>
+        <w:t>-------------------------------------------------------------------------------------------------------------</w:t>
+      </w:r>
+    </w:p>
+    <w:p>
+      <w:pPr>
+        <w:bidi/>
+        <w:spacing w:after="0"/>
+        <w:rPr>
+          <w:rFonts w:ascii="Consolas" w:hAnsi="Consolas"/>
+          <w:color w:val="24292E"/>
+          <w:sz w:val="24"/>
+          <w:szCs w:val="24"/>
+          <w:shd w:val="clear" w:color="auto" w:fill="FFFFFF"/>
+          <w:rtl/>
+          <w:lang w:bidi="ar-EG"/>
+        </w:rPr>
+      </w:pPr>
+      <w:r>
+        <w:rPr>
+          <w:rFonts w:ascii="Consolas" w:hAnsi="Consolas" w:hint="cs"/>
+          <w:color w:val="24292E"/>
+          <w:sz w:val="24"/>
+          <w:szCs w:val="24"/>
+          <w:shd w:val="clear" w:color="auto" w:fill="FFFFFF"/>
+          <w:rtl/>
+          <w:lang w:bidi="ar-EG"/>
+        </w:rPr>
+        <w:t xml:space="preserve">طيب انا خلصت و ظبطت حالى المفروض اعمل ايه بقه ؟؟ </w:t>
+      </w:r>
+    </w:p>
+    <w:p>
+      <w:pPr>
+        <w:bidi/>
+        <w:spacing w:after="0"/>
+        <w:rPr>
+          <w:rFonts w:ascii="Consolas" w:hAnsi="Consolas"/>
+          <w:color w:val="24292E"/>
+          <w:sz w:val="24"/>
+          <w:szCs w:val="24"/>
+          <w:shd w:val="clear" w:color="auto" w:fill="FFFFFF"/>
+          <w:rtl/>
+          <w:lang w:bidi="ar-EG"/>
+        </w:rPr>
+      </w:pPr>
+      <w:r>
+        <w:rPr>
+          <w:rFonts w:ascii="Consolas" w:hAnsi="Consolas" w:hint="cs"/>
+          <w:color w:val="24292E"/>
+          <w:sz w:val="24"/>
+          <w:szCs w:val="24"/>
+          <w:shd w:val="clear" w:color="auto" w:fill="FFFFFF"/>
+          <w:rtl/>
+          <w:lang w:bidi="ar-EG"/>
+        </w:rPr>
+        <w:t>أع</w:t>
+      </w:r>
+      <w:r>
+        <w:rPr>
+          <w:rFonts w:ascii="Consolas" w:hAnsi="Consolas" w:hint="cs"/>
+          <w:color w:val="24292E"/>
+          <w:sz w:val="24"/>
+          <w:szCs w:val="24"/>
+          <w:shd w:val="clear" w:color="auto" w:fill="FFFFFF"/>
+          <w:rtl/>
+          <w:lang w:bidi="ar-EG"/>
+        </w:rPr>
+        <w:t>مل</w:t>
       </w:r>
       <w:r>
         <w:rPr>
@@ -6514,151 +6818,43 @@
       <w:r>
         <w:rPr>
           <w:rFonts w:ascii="Consolas" w:hAnsi="Consolas" w:hint="cs"/>
-          <w:color w:val="24292E"/>
-          <w:sz w:val="24"/>
-          <w:szCs w:val="24"/>
-          <w:shd w:val="clear" w:color="auto" w:fill="FFFFFF"/>
-          <w:rtl/>
-          <w:lang w:bidi="ar-EG"/>
-        </w:rPr>
-        <w:t>دى يا سيدى احنا</w:t>
-      </w:r>
-      <w:r>
-        <w:rPr>
-          <w:rFonts w:ascii="Consolas" w:hAnsi="Consolas" w:hint="cs"/>
-          <w:color w:val="24292E"/>
-          <w:sz w:val="24"/>
-          <w:szCs w:val="24"/>
-          <w:shd w:val="clear" w:color="auto" w:fill="FFFFFF"/>
-          <w:rtl/>
-          <w:lang w:bidi="ar-EG"/>
-        </w:rPr>
-        <w:t xml:space="preserve"> بنعملها  لما نكون مطلعين فيرشن مستقره و حلوه كده فبنعمل عليها تاج عشان وقت ما يحصل مصيبه نرجع للفيرشن المستقره دى ههههههههههههههه</w:t>
-      </w:r>
-    </w:p>
-    <w:p>
-      <w:pPr>
-        <w:bidi/>
-        <w:spacing w:after="0"/>
-        <w:rPr>
-          <w:rFonts w:ascii="Consolas" w:hAnsi="Consolas"/>
-          <w:color w:val="24292E"/>
-          <w:sz w:val="24"/>
-          <w:szCs w:val="24"/>
-          <w:shd w:val="clear" w:color="auto" w:fill="FFFFFF"/>
-          <w:rtl/>
-          <w:lang w:bidi="ar-EG"/>
-        </w:rPr>
-      </w:pPr>
-    </w:p>
-    <w:p>
-      <w:pPr>
-        <w:bidi/>
-        <w:spacing w:after="0"/>
-        <w:rPr>
-          <w:rFonts w:ascii="Consolas" w:hAnsi="Consolas"/>
-          <w:color w:val="24292E"/>
-          <w:sz w:val="24"/>
-          <w:szCs w:val="24"/>
-          <w:shd w:val="clear" w:color="auto" w:fill="FFFFFF"/>
-          <w:rtl/>
-          <w:lang w:bidi="ar-EG"/>
-        </w:rPr>
-      </w:pPr>
-      <w:r>
-        <w:rPr>
-          <w:rFonts w:ascii="Consolas" w:hAnsi="Consolas" w:hint="cs"/>
-          <w:color w:val="24292E"/>
-          <w:sz w:val="24"/>
-          <w:szCs w:val="24"/>
-          <w:shd w:val="clear" w:color="auto" w:fill="FFFFFF"/>
-          <w:rtl/>
-          <w:lang w:bidi="ar-EG"/>
-        </w:rPr>
-        <w:t xml:space="preserve">ال </w:t>
-      </w:r>
-      <w:r>
-        <w:rPr>
-          <w:rFonts w:ascii="Consolas" w:hAnsi="Consolas"/>
-          <w:b/>
-          <w:bCs/>
-          <w:color w:val="24292E"/>
+          <w:b/>
+          <w:bCs/>
+          <w:color w:val="FF0000"/>
           <w:sz w:val="28"/>
           <w:szCs w:val="28"/>
-          <w:shd w:val="clear" w:color="auto" w:fill="FFFFFF"/>
-          <w:lang w:bidi="ar-EG"/>
-        </w:rPr>
-        <w:t>branches</w:t>
-      </w:r>
-      <w:r>
-        <w:rPr>
-          <w:rFonts w:ascii="Consolas" w:hAnsi="Consolas"/>
-          <w:color w:val="24292E"/>
+          <w:highlight w:val="yellow"/>
+          <w:shd w:val="clear" w:color="auto" w:fill="FFFFFF"/>
+          <w:rtl/>
+          <w:lang w:bidi="ar-EG"/>
+        </w:rPr>
+        <w:t>دى يا سيدى احنا</w:t>
+      </w:r>
+      <w:r>
+        <w:rPr>
+          <w:rFonts w:ascii="Consolas" w:hAnsi="Consolas" w:hint="cs"/>
+          <w:b/>
+          <w:bCs/>
+          <w:color w:val="FF0000"/>
           <w:sz w:val="28"/>
           <w:szCs w:val="28"/>
-          <w:shd w:val="clear" w:color="auto" w:fill="FFFFFF"/>
-          <w:lang w:bidi="ar-EG"/>
-        </w:rPr>
-        <w:t xml:space="preserve"> </w:t>
-      </w:r>
-      <w:r>
-        <w:rPr>
-          <w:rFonts w:ascii="Consolas" w:hAnsi="Consolas" w:hint="cs"/>
-          <w:color w:val="24292E"/>
+          <w:highlight w:val="yellow"/>
+          <w:shd w:val="clear" w:color="auto" w:fill="FFFFFF"/>
+          <w:rtl/>
+          <w:lang w:bidi="ar-EG"/>
+        </w:rPr>
+        <w:t xml:space="preserve"> بنعملها  لما نكون مطلعين فيرشن مستقره و حلوه كده فبنعمل عليها تاج</w:t>
+      </w:r>
+      <w:r>
+        <w:rPr>
+          <w:rFonts w:ascii="Consolas" w:hAnsi="Consolas" w:hint="cs"/>
+          <w:color w:val="FF0000"/>
           <w:sz w:val="28"/>
           <w:szCs w:val="28"/>
           <w:shd w:val="clear" w:color="auto" w:fill="FFFFFF"/>
           <w:rtl/>
           <w:lang w:bidi="ar-EG"/>
         </w:rPr>
-        <w:t xml:space="preserve">  </w:t>
-      </w:r>
-      <w:r>
-        <w:rPr>
-          <w:rFonts w:ascii="Consolas" w:hAnsi="Consolas" w:hint="cs"/>
-          <w:color w:val="24292E"/>
-          <w:sz w:val="24"/>
-          <w:szCs w:val="24"/>
-          <w:shd w:val="clear" w:color="auto" w:fill="FFFFFF"/>
-          <w:rtl/>
-          <w:lang w:bidi="ar-EG"/>
-        </w:rPr>
-        <w:t xml:space="preserve">: دى بقه عباره عن </w:t>
-      </w:r>
-      <w:r>
-        <w:rPr>
-          <w:rFonts w:ascii="Consolas" w:hAnsi="Consolas" w:hint="cs"/>
-          <w:color w:val="24292E"/>
-          <w:sz w:val="24"/>
-          <w:szCs w:val="24"/>
-          <w:shd w:val="clear" w:color="auto" w:fill="FFFFFF"/>
-          <w:rtl/>
-          <w:lang w:bidi="ar-EG"/>
-        </w:rPr>
-        <w:t>انى بستخدم فروع من المشروع</w:t>
-      </w:r>
-      <w:r>
-        <w:rPr>
-          <w:rFonts w:ascii="Consolas" w:hAnsi="Consolas" w:hint="cs"/>
-          <w:color w:val="24292E"/>
-          <w:sz w:val="24"/>
-          <w:szCs w:val="24"/>
-          <w:shd w:val="clear" w:color="auto" w:fill="FFFFFF"/>
-          <w:rtl/>
-          <w:lang w:bidi="ar-EG"/>
-        </w:rPr>
-        <w:t xml:space="preserve">  كانى باخد نسخه غير النسخه الماستر</w:t>
-      </w:r>
-      <w:r>
-        <w:rPr>
-          <w:rFonts w:ascii="Consolas" w:hAnsi="Consolas" w:hint="cs"/>
-          <w:color w:val="24292E"/>
-          <w:sz w:val="24"/>
-          <w:szCs w:val="24"/>
-          <w:shd w:val="clear" w:color="auto" w:fill="FFFFFF"/>
-          <w:rtl/>
-          <w:lang w:bidi="ar-EG"/>
-        </w:rPr>
         <w:t xml:space="preserve"> </w:t>
       </w:r>
       <w:r>
@@ -6671,164 +6867,44 @@
           <w:rtl/>
           <w:lang w:bidi="ar-EG"/>
         </w:rPr>
-        <w:t xml:space="preserve">و بستخدمها </w:t>
-      </w:r>
-      <w:r>
-        <w:rPr>
-          <w:rFonts w:ascii="Consolas" w:hAnsi="Consolas" w:hint="cs"/>
-          <w:color w:val="24292E"/>
-          <w:sz w:val="24"/>
-          <w:szCs w:val="24"/>
-          <w:shd w:val="clear" w:color="auto" w:fill="FFFFFF"/>
-          <w:rtl/>
-          <w:lang w:bidi="ar-EG"/>
-        </w:rPr>
-        <w:t>ف</w:t>
-      </w:r>
-      <w:r>
-        <w:rPr>
-          <w:rFonts w:ascii="Consolas" w:hAnsi="Consolas" w:hint="cs"/>
-          <w:color w:val="24292E"/>
-          <w:sz w:val="24"/>
-          <w:szCs w:val="24"/>
-          <w:shd w:val="clear" w:color="auto" w:fill="FFFFFF"/>
-          <w:rtl/>
-          <w:lang w:bidi="ar-EG"/>
-        </w:rPr>
-        <w:t xml:space="preserve">ى </w:t>
-      </w:r>
-      <w:r>
-        <w:rPr>
-          <w:rFonts w:ascii="Consolas" w:hAnsi="Consolas" w:hint="cs"/>
-          <w:color w:val="24292E"/>
-          <w:sz w:val="24"/>
-          <w:szCs w:val="24"/>
-          <w:shd w:val="clear" w:color="auto" w:fill="FFFFFF"/>
-          <w:rtl/>
-          <w:lang w:bidi="ar-EG"/>
-        </w:rPr>
-        <w:t xml:space="preserve">انى اعمل تعديل ما فى فرع ما انا بعمله و بعد كده ارجع اعمله ميرج مع البروجيكت الماستر </w:t>
-      </w:r>
-      <w:r>
-        <w:rPr>
-          <w:rFonts w:ascii="Consolas" w:hAnsi="Consolas" w:hint="cs"/>
-          <w:color w:val="24292E"/>
-          <w:sz w:val="24"/>
-          <w:szCs w:val="24"/>
-          <w:shd w:val="clear" w:color="auto" w:fill="FFFFFF"/>
-          <w:rtl/>
-          <w:lang w:bidi="ar-EG"/>
-        </w:rPr>
-        <w:t>أ</w:t>
-      </w:r>
-      <w:r>
-        <w:rPr>
-          <w:rFonts w:ascii="Consolas" w:hAnsi="Consolas" w:hint="cs"/>
-          <w:color w:val="24292E"/>
-          <w:sz w:val="24"/>
-          <w:szCs w:val="24"/>
-          <w:shd w:val="clear" w:color="auto" w:fill="FFFFFF"/>
-          <w:rtl/>
-          <w:lang w:bidi="ar-EG"/>
-        </w:rPr>
-        <w:t>و</w:t>
-      </w:r>
-      <w:r>
-        <w:rPr>
-          <w:rFonts w:ascii="Consolas" w:hAnsi="Consolas" w:hint="cs"/>
-          <w:color w:val="24292E"/>
-          <w:sz w:val="24"/>
-          <w:szCs w:val="24"/>
-          <w:shd w:val="clear" w:color="auto" w:fill="FFFFFF"/>
-          <w:rtl/>
-          <w:lang w:bidi="ar-EG"/>
-        </w:rPr>
-        <w:t xml:space="preserve"> مع برانش تانى حتى انا عامله </w:t>
-      </w:r>
-      <w:r>
-        <w:rPr>
-          <w:rFonts w:ascii="Consolas" w:hAnsi="Consolas" w:hint="cs"/>
-          <w:color w:val="24292E"/>
-          <w:sz w:val="24"/>
-          <w:szCs w:val="24"/>
-          <w:shd w:val="clear" w:color="auto" w:fill="FFFFFF"/>
-          <w:rtl/>
-          <w:lang w:bidi="ar-EG"/>
-        </w:rPr>
-        <w:t xml:space="preserve"> ده فيدته انى معدلش على الماستر بشكل مباشر عشان معملش مصيبه تبوظ الماستر كله لأ  انا احسنلى اروح اعمل برانش و العب فيها براحتى و اهبد ذى ما اهبد و لما اطمن ان الهبد ده تمام اروح ا</w:t>
-      </w:r>
-      <w:r>
-        <w:rPr>
-          <w:rFonts w:ascii="Consolas" w:hAnsi="Consolas" w:hint="cs"/>
-          <w:color w:val="24292E"/>
-          <w:sz w:val="24"/>
-          <w:szCs w:val="24"/>
-          <w:shd w:val="clear" w:color="auto" w:fill="FFFFFF"/>
-          <w:rtl/>
-          <w:lang w:bidi="ar-EG"/>
-        </w:rPr>
-        <w:t xml:space="preserve">ميرج بقه البرانش دى مع البروجيكت الماستر </w:t>
-      </w:r>
-    </w:p>
-    <w:p>
-      <w:pPr>
-        <w:bidi/>
-        <w:spacing w:after="0"/>
-        <w:rPr>
-          <w:rFonts w:ascii="Consolas" w:hAnsi="Consolas"/>
-          <w:color w:val="24292E"/>
-          <w:sz w:val="24"/>
-          <w:szCs w:val="24"/>
-          <w:shd w:val="clear" w:color="auto" w:fill="FFFFFF"/>
-          <w:rtl/>
-          <w:lang w:bidi="ar-EG"/>
-        </w:rPr>
-      </w:pPr>
-      <w:r>
-        <w:rPr>
-          <w:rFonts w:ascii="Consolas" w:hAnsi="Consolas" w:hint="cs"/>
-          <w:color w:val="24292E"/>
-          <w:sz w:val="24"/>
-          <w:szCs w:val="24"/>
-          <w:shd w:val="clear" w:color="auto" w:fill="FFFFFF"/>
-          <w:rtl/>
-          <w:lang w:bidi="ar-EG"/>
-        </w:rPr>
-        <w:t xml:space="preserve">طيب انا لما </w:t>
-      </w:r>
-      <w:r>
-        <w:rPr>
-          <w:rFonts w:ascii="Consolas" w:hAnsi="Consolas" w:hint="cs"/>
-          <w:color w:val="24292E"/>
-          <w:sz w:val="24"/>
-          <w:szCs w:val="24"/>
-          <w:highlight w:val="yellow"/>
-          <w:shd w:val="clear" w:color="auto" w:fill="FFFFFF"/>
-          <w:rtl/>
-          <w:lang w:bidi="ar-EG"/>
-        </w:rPr>
-        <w:t xml:space="preserve">اعوز اعرف </w:t>
-      </w:r>
-      <w:r>
-        <w:rPr>
-          <w:rFonts w:ascii="Consolas" w:hAnsi="Consolas" w:hint="cs"/>
-          <w:color w:val="24292E"/>
-          <w:sz w:val="24"/>
-          <w:szCs w:val="24"/>
-          <w:highlight w:val="yellow"/>
-          <w:shd w:val="clear" w:color="auto" w:fill="FFFFFF"/>
-          <w:rtl/>
-          <w:lang w:bidi="ar-EG"/>
-        </w:rPr>
-        <w:t xml:space="preserve">لسته </w:t>
-      </w:r>
-      <w:r>
-        <w:rPr>
-          <w:rFonts w:ascii="Consolas" w:hAnsi="Consolas" w:hint="cs"/>
-          <w:color w:val="24292E"/>
-          <w:sz w:val="24"/>
-          <w:szCs w:val="24"/>
-          <w:highlight w:val="yellow"/>
+        <w:t>عشان وقت ما يحصل مصيبه نرجع للفيرشن المستقره دى ههههههههههههههه</w:t>
+      </w:r>
+    </w:p>
+    <w:p>
+      <w:pPr>
+        <w:bidi/>
+        <w:spacing w:after="0"/>
+        <w:rPr>
+          <w:rFonts w:ascii="Consolas" w:hAnsi="Consolas"/>
+          <w:color w:val="24292E"/>
+          <w:sz w:val="24"/>
+          <w:szCs w:val="24"/>
+          <w:shd w:val="clear" w:color="auto" w:fill="FFFFFF"/>
+          <w:rtl/>
+          <w:lang w:bidi="ar-EG"/>
+        </w:rPr>
+      </w:pPr>
+    </w:p>
+    <w:p>
+      <w:pPr>
+        <w:bidi/>
+        <w:spacing w:after="0"/>
+        <w:rPr>
+          <w:rFonts w:ascii="Consolas" w:hAnsi="Consolas"/>
+          <w:color w:val="24292E"/>
+          <w:sz w:val="24"/>
+          <w:szCs w:val="24"/>
+          <w:shd w:val="clear" w:color="auto" w:fill="FFFFFF"/>
+          <w:rtl/>
+          <w:lang w:bidi="ar-EG"/>
+        </w:rPr>
+      </w:pPr>
+      <w:r>
+        <w:rPr>
+          <w:rFonts w:ascii="Consolas" w:hAnsi="Consolas" w:hint="cs"/>
+          <w:color w:val="24292E"/>
+          <w:sz w:val="24"/>
+          <w:szCs w:val="24"/>
           <w:shd w:val="clear" w:color="auto" w:fill="FFFFFF"/>
           <w:rtl/>
           <w:lang w:bidi="ar-EG"/>
@@ -6836,84 +6912,6 @@
         <w:t xml:space="preserve">ال </w:t>
       </w:r>
       <w:r>
-        <w:rPr>
-          <w:rFonts w:ascii="Consolas" w:hAnsi="Consolas"/>
-          <w:color w:val="24292E"/>
-          <w:sz w:val="24"/>
-          <w:szCs w:val="24"/>
-          <w:highlight w:val="yellow"/>
-          <w:shd w:val="clear" w:color="auto" w:fill="FFFFFF"/>
-          <w:lang w:bidi="ar-EG"/>
-        </w:rPr>
-        <w:t>Branches</w:t>
-      </w:r>
-      <w:r>
-        <w:rPr>
-          <w:rFonts w:ascii="Consolas" w:hAnsi="Consolas" w:hint="cs"/>
-          <w:color w:val="24292E"/>
-          <w:sz w:val="24"/>
-          <w:szCs w:val="24"/>
-          <w:highlight w:val="yellow"/>
-          <w:shd w:val="clear" w:color="auto" w:fill="FFFFFF"/>
-          <w:rtl/>
-          <w:lang w:bidi="ar-EG"/>
-        </w:rPr>
-        <w:t xml:space="preserve">  الى عندى</w:t>
-      </w:r>
-      <w:r>
-        <w:rPr>
-          <w:rFonts w:ascii="Consolas" w:hAnsi="Consolas" w:hint="cs"/>
-          <w:color w:val="24292E"/>
-          <w:sz w:val="24"/>
-          <w:szCs w:val="24"/>
-          <w:highlight w:val="yellow"/>
-          <w:shd w:val="clear" w:color="auto" w:fill="FFFFFF"/>
-          <w:rtl/>
-          <w:lang w:bidi="ar-EG"/>
-        </w:rPr>
-        <w:t xml:space="preserve"> فى ال </w:t>
-      </w:r>
-      <w:r>
-        <w:rPr>
-          <w:rFonts w:ascii="Consolas" w:hAnsi="Consolas"/>
-          <w:color w:val="FF0000"/>
-          <w:sz w:val="24"/>
-          <w:szCs w:val="24"/>
-          <w:highlight w:val="yellow"/>
-          <w:shd w:val="clear" w:color="auto" w:fill="FFFFFF"/>
-          <w:lang w:bidi="ar-EG"/>
-        </w:rPr>
-        <w:t xml:space="preserve">local </w:t>
-      </w:r>
-      <w:r>
-        <w:rPr>
-          <w:rFonts w:ascii="Consolas" w:hAnsi="Consolas"/>
-          <w:color w:val="24292E"/>
-          <w:sz w:val="24"/>
-          <w:szCs w:val="24"/>
-          <w:highlight w:val="yellow"/>
-          <w:shd w:val="clear" w:color="auto" w:fill="FFFFFF"/>
-          <w:lang w:bidi="ar-EG"/>
-        </w:rPr>
-        <w:t>Repo</w:t>
-      </w:r>
-      <w:r>
-        <w:rPr>
-          <w:rFonts w:ascii="Consolas" w:hAnsi="Consolas" w:hint="cs"/>
-          <w:color w:val="24292E"/>
-          <w:sz w:val="24"/>
-          <w:szCs w:val="24"/>
-          <w:shd w:val="clear" w:color="auto" w:fill="FFFFFF"/>
-          <w:rtl/>
-          <w:lang w:bidi="ar-EG"/>
-        </w:rPr>
-        <w:t xml:space="preserve"> اكتب ايه ؟؟</w:t>
-      </w:r>
-    </w:p>
-    <w:p>
-      <w:pPr>
-        <w:bidi/>
-        <w:spacing w:after="0"/>
         <w:rPr>
           <w:rFonts w:ascii="Consolas" w:hAnsi="Consolas"/>
           <w:b/>
@@ -6924,59 +6922,213 @@
           <w:shd w:val="clear" w:color="auto" w:fill="FFFFFF"/>
           <w:lang w:bidi="ar-EG"/>
         </w:rPr>
-      </w:pPr>
-      <w:r>
-        <w:rPr>
-          <w:rFonts w:ascii="Consolas" w:hAnsi="Consolas"/>
-          <w:b/>
-          <w:bCs/>
+        <w:t>branches</w:t>
+      </w:r>
+      <w:r>
+        <w:rPr>
+          <w:rFonts w:ascii="Consolas" w:hAnsi="Consolas"/>
           <w:color w:val="24292E"/>
           <w:sz w:val="28"/>
           <w:szCs w:val="28"/>
           <w:shd w:val="clear" w:color="auto" w:fill="FFFFFF"/>
           <w:lang w:bidi="ar-EG"/>
         </w:rPr>
-        <w:t>git</w:t>
-      </w:r>
-      <w:r>
-        <w:rPr>
-          <w:rFonts w:ascii="Consolas" w:hAnsi="Consolas"/>
-          <w:b/>
-          <w:bCs/>
+        <w:t xml:space="preserve"> </w:t>
+      </w:r>
+      <w:r>
+        <w:rPr>
+          <w:rFonts w:ascii="Consolas" w:hAnsi="Consolas" w:hint="cs"/>
           <w:color w:val="24292E"/>
           <w:sz w:val="28"/>
           <w:szCs w:val="28"/>
           <w:shd w:val="clear" w:color="auto" w:fill="FFFFFF"/>
-          <w:lang w:bidi="ar-EG"/>
-        </w:rPr>
-        <w:t xml:space="preserve"> branch -l</w:t>
-      </w:r>
-    </w:p>
-    <w:p>
-      <w:pPr>
-        <w:bidi/>
-        <w:spacing w:after="0"/>
-        <w:rPr>
-          <w:rFonts w:ascii="Consolas" w:hAnsi="Consolas"/>
-          <w:color w:val="24292E"/>
-          <w:sz w:val="24"/>
-          <w:szCs w:val="24"/>
-          <w:shd w:val="clear" w:color="auto" w:fill="FFFFFF"/>
-          <w:rtl/>
-          <w:lang w:bidi="ar-EG"/>
-        </w:rPr>
-      </w:pPr>
-      <w:r>
-        <w:rPr>
-          <w:rFonts w:ascii="Consolas" w:hAnsi="Consolas" w:hint="cs"/>
-          <w:color w:val="24292E"/>
-          <w:sz w:val="24"/>
-          <w:szCs w:val="24"/>
-          <w:shd w:val="clear" w:color="auto" w:fill="FFFFFF"/>
-          <w:rtl/>
-          <w:lang w:bidi="ar-EG"/>
-        </w:rPr>
-        <w:t xml:space="preserve">طيب </w:t>
+          <w:rtl/>
+          <w:lang w:bidi="ar-EG"/>
+        </w:rPr>
+        <w:t xml:space="preserve">  </w:t>
+      </w:r>
+      <w:r>
+        <w:rPr>
+          <w:rFonts w:ascii="Consolas" w:hAnsi="Consolas" w:hint="cs"/>
+          <w:color w:val="24292E"/>
+          <w:sz w:val="24"/>
+          <w:szCs w:val="24"/>
+          <w:shd w:val="clear" w:color="auto" w:fill="FFFFFF"/>
+          <w:rtl/>
+          <w:lang w:bidi="ar-EG"/>
+        </w:rPr>
+        <w:t xml:space="preserve">: دى بقه عباره عن </w:t>
+      </w:r>
+      <w:r>
+        <w:rPr>
+          <w:rFonts w:ascii="Consolas" w:hAnsi="Consolas" w:hint="cs"/>
+          <w:color w:val="24292E"/>
+          <w:sz w:val="24"/>
+          <w:szCs w:val="24"/>
+          <w:shd w:val="clear" w:color="auto" w:fill="FFFFFF"/>
+          <w:rtl/>
+          <w:lang w:bidi="ar-EG"/>
+        </w:rPr>
+        <w:t>انى بستخدم فروع من المشروع</w:t>
+      </w:r>
+      <w:r>
+        <w:rPr>
+          <w:rFonts w:ascii="Consolas" w:hAnsi="Consolas" w:hint="cs"/>
+          <w:color w:val="24292E"/>
+          <w:sz w:val="24"/>
+          <w:szCs w:val="24"/>
+          <w:shd w:val="clear" w:color="auto" w:fill="FFFFFF"/>
+          <w:rtl/>
+          <w:lang w:bidi="ar-EG"/>
+        </w:rPr>
+        <w:t xml:space="preserve">  كانى باخد نسخه غير النسخه الماستر</w:t>
+      </w:r>
+      <w:r>
+        <w:rPr>
+          <w:rFonts w:ascii="Consolas" w:hAnsi="Consolas" w:hint="cs"/>
+          <w:color w:val="24292E"/>
+          <w:sz w:val="24"/>
+          <w:szCs w:val="24"/>
+          <w:shd w:val="clear" w:color="auto" w:fill="FFFFFF"/>
+          <w:rtl/>
+          <w:lang w:bidi="ar-EG"/>
+        </w:rPr>
+        <w:t xml:space="preserve"> </w:t>
+      </w:r>
+      <w:r>
+        <w:rPr>
+          <w:rFonts w:ascii="Consolas" w:hAnsi="Consolas" w:hint="cs"/>
+          <w:color w:val="24292E"/>
+          <w:sz w:val="24"/>
+          <w:szCs w:val="24"/>
+          <w:shd w:val="clear" w:color="auto" w:fill="FFFFFF"/>
+          <w:rtl/>
+          <w:lang w:bidi="ar-EG"/>
+        </w:rPr>
+        <w:t xml:space="preserve">و بستخدمها </w:t>
+      </w:r>
+      <w:r>
+        <w:rPr>
+          <w:rFonts w:ascii="Consolas" w:hAnsi="Consolas" w:hint="cs"/>
+          <w:color w:val="24292E"/>
+          <w:sz w:val="24"/>
+          <w:szCs w:val="24"/>
+          <w:shd w:val="clear" w:color="auto" w:fill="FFFFFF"/>
+          <w:rtl/>
+          <w:lang w:bidi="ar-EG"/>
+        </w:rPr>
+        <w:t>ف</w:t>
+      </w:r>
+      <w:r>
+        <w:rPr>
+          <w:rFonts w:ascii="Consolas" w:hAnsi="Consolas" w:hint="cs"/>
+          <w:color w:val="24292E"/>
+          <w:sz w:val="24"/>
+          <w:szCs w:val="24"/>
+          <w:shd w:val="clear" w:color="auto" w:fill="FFFFFF"/>
+          <w:rtl/>
+          <w:lang w:bidi="ar-EG"/>
+        </w:rPr>
+        <w:t xml:space="preserve">ى </w:t>
+      </w:r>
+      <w:r>
+        <w:rPr>
+          <w:rFonts w:ascii="Consolas" w:hAnsi="Consolas" w:hint="cs"/>
+          <w:color w:val="24292E"/>
+          <w:sz w:val="24"/>
+          <w:szCs w:val="24"/>
+          <w:shd w:val="clear" w:color="auto" w:fill="FFFFFF"/>
+          <w:rtl/>
+          <w:lang w:bidi="ar-EG"/>
+        </w:rPr>
+        <w:t xml:space="preserve">انى اعمل تعديل ما فى فرع ما انا بعمله و بعد كده ارجع اعمله ميرج مع البروجيكت الماستر </w:t>
+      </w:r>
+      <w:r>
+        <w:rPr>
+          <w:rFonts w:ascii="Consolas" w:hAnsi="Consolas" w:hint="cs"/>
+          <w:color w:val="24292E"/>
+          <w:sz w:val="24"/>
+          <w:szCs w:val="24"/>
+          <w:shd w:val="clear" w:color="auto" w:fill="FFFFFF"/>
+          <w:rtl/>
+          <w:lang w:bidi="ar-EG"/>
+        </w:rPr>
+        <w:t>أ</w:t>
+      </w:r>
+      <w:r>
+        <w:rPr>
+          <w:rFonts w:ascii="Consolas" w:hAnsi="Consolas" w:hint="cs"/>
+          <w:color w:val="24292E"/>
+          <w:sz w:val="24"/>
+          <w:szCs w:val="24"/>
+          <w:shd w:val="clear" w:color="auto" w:fill="FFFFFF"/>
+          <w:rtl/>
+          <w:lang w:bidi="ar-EG"/>
+        </w:rPr>
+        <w:t>و</w:t>
+      </w:r>
+      <w:r>
+        <w:rPr>
+          <w:rFonts w:ascii="Consolas" w:hAnsi="Consolas" w:hint="cs"/>
+          <w:color w:val="24292E"/>
+          <w:sz w:val="24"/>
+          <w:szCs w:val="24"/>
+          <w:shd w:val="clear" w:color="auto" w:fill="FFFFFF"/>
+          <w:rtl/>
+          <w:lang w:bidi="ar-EG"/>
+        </w:rPr>
+        <w:t xml:space="preserve"> مع برانش تانى حتى انا عامله </w:t>
+      </w:r>
+      <w:r>
+        <w:rPr>
+          <w:rFonts w:ascii="Consolas" w:hAnsi="Consolas" w:hint="cs"/>
+          <w:color w:val="24292E"/>
+          <w:sz w:val="24"/>
+          <w:szCs w:val="24"/>
+          <w:shd w:val="clear" w:color="auto" w:fill="FFFFFF"/>
+          <w:rtl/>
+          <w:lang w:bidi="ar-EG"/>
+        </w:rPr>
+        <w:t xml:space="preserve"> ده فيدته انى معدلش على الماستر بشكل مباشر عشان معملش مصيبه تبوظ الماستر كله لأ  انا احسنلى اروح اعمل برانش و العب فيها براحتى و اهبد ذى ما اهبد و لما اطمن ان الهبد ده تمام اروح ا</w:t>
+      </w:r>
+      <w:r>
+        <w:rPr>
+          <w:rFonts w:ascii="Consolas" w:hAnsi="Consolas" w:hint="cs"/>
+          <w:color w:val="24292E"/>
+          <w:sz w:val="24"/>
+          <w:szCs w:val="24"/>
+          <w:shd w:val="clear" w:color="auto" w:fill="FFFFFF"/>
+          <w:rtl/>
+          <w:lang w:bidi="ar-EG"/>
+        </w:rPr>
+        <w:t xml:space="preserve">ميرج بقه البرانش دى مع البروجيكت الماستر </w:t>
+      </w:r>
+    </w:p>
+    <w:p>
+      <w:pPr>
+        <w:bidi/>
+        <w:spacing w:after="0"/>
+        <w:rPr>
+          <w:rFonts w:ascii="Consolas" w:hAnsi="Consolas"/>
+          <w:color w:val="24292E"/>
+          <w:sz w:val="24"/>
+          <w:szCs w:val="24"/>
+          <w:shd w:val="clear" w:color="auto" w:fill="FFFFFF"/>
+          <w:rtl/>
+          <w:lang w:bidi="ar-EG"/>
+        </w:rPr>
+      </w:pPr>
+      <w:r>
+        <w:rPr>
+          <w:rFonts w:ascii="Consolas" w:hAnsi="Consolas" w:hint="cs"/>
+          <w:color w:val="24292E"/>
+          <w:sz w:val="24"/>
+          <w:szCs w:val="24"/>
+          <w:shd w:val="clear" w:color="auto" w:fill="FFFFFF"/>
+          <w:rtl/>
+          <w:lang w:bidi="ar-EG"/>
+        </w:rPr>
+        <w:t xml:space="preserve">طيب انا لما </w:t>
       </w:r>
       <w:r>
         <w:rPr>
@@ -6989,69 +7141,107 @@
           <w:rtl/>
           <w:lang w:bidi="ar-EG"/>
         </w:rPr>
-        <w:t xml:space="preserve">لو عاوز اعرف الى موجوده على السيرفر </w:t>
-      </w:r>
-      <w:r>
-        <w:rPr>
-          <w:rFonts w:ascii="Consolas" w:hAnsi="Consolas" w:hint="cs"/>
+        <w:t xml:space="preserve">اعوز اعرف </w:t>
+      </w:r>
+      <w:r>
+        <w:rPr>
+          <w:rFonts w:ascii="Consolas" w:hAnsi="Consolas" w:hint="cs"/>
+          <w:color w:val="24292E"/>
+          <w:sz w:val="24"/>
+          <w:szCs w:val="24"/>
+          <w:highlight w:val="yellow"/>
+          <w:shd w:val="clear" w:color="auto" w:fill="FFFFFF"/>
+          <w:rtl/>
+          <w:lang w:bidi="ar-EG"/>
+        </w:rPr>
+        <w:t xml:space="preserve">لسته </w:t>
+      </w:r>
+      <w:r>
+        <w:rPr>
+          <w:rFonts w:ascii="Consolas" w:hAnsi="Consolas" w:hint="cs"/>
+          <w:color w:val="24292E"/>
+          <w:sz w:val="24"/>
+          <w:szCs w:val="24"/>
+          <w:highlight w:val="yellow"/>
+          <w:shd w:val="clear" w:color="auto" w:fill="FFFFFF"/>
+          <w:rtl/>
+          <w:lang w:bidi="ar-EG"/>
+        </w:rPr>
+        <w:t xml:space="preserve">ال </w:t>
+      </w:r>
+      <w:r>
+        <w:rPr>
+          <w:rFonts w:ascii="Consolas" w:hAnsi="Consolas"/>
+          <w:color w:val="24292E"/>
+          <w:sz w:val="24"/>
+          <w:szCs w:val="24"/>
+          <w:highlight w:val="yellow"/>
+          <w:shd w:val="clear" w:color="auto" w:fill="FFFFFF"/>
+          <w:lang w:bidi="ar-EG"/>
+        </w:rPr>
+        <w:t>Branches</w:t>
+      </w:r>
+      <w:r>
+        <w:rPr>
+          <w:rFonts w:ascii="Consolas" w:hAnsi="Consolas" w:hint="cs"/>
+          <w:color w:val="24292E"/>
+          <w:sz w:val="24"/>
+          <w:szCs w:val="24"/>
+          <w:highlight w:val="yellow"/>
+          <w:shd w:val="clear" w:color="auto" w:fill="FFFFFF"/>
+          <w:rtl/>
+          <w:lang w:bidi="ar-EG"/>
+        </w:rPr>
+        <w:t xml:space="preserve">  الى عندى</w:t>
+      </w:r>
+      <w:r>
+        <w:rPr>
+          <w:rFonts w:ascii="Consolas" w:hAnsi="Consolas" w:hint="cs"/>
+          <w:color w:val="24292E"/>
+          <w:sz w:val="24"/>
+          <w:szCs w:val="24"/>
+          <w:highlight w:val="yellow"/>
+          <w:shd w:val="clear" w:color="auto" w:fill="FFFFFF"/>
+          <w:rtl/>
+          <w:lang w:bidi="ar-EG"/>
+        </w:rPr>
+        <w:t xml:space="preserve"> فى ال </w:t>
+      </w:r>
+      <w:r>
+        <w:rPr>
+          <w:rFonts w:ascii="Consolas" w:hAnsi="Consolas"/>
           <w:color w:val="FF0000"/>
           <w:sz w:val="24"/>
           <w:szCs w:val="24"/>
           <w:highlight w:val="yellow"/>
           <w:shd w:val="clear" w:color="auto" w:fill="FFFFFF"/>
-          <w:rtl/>
-          <w:lang w:bidi="ar-EG"/>
-        </w:rPr>
-        <w:t>الريموت</w:t>
-      </w:r>
-      <w:r>
-        <w:rPr>
-          <w:rFonts w:ascii="Consolas" w:hAnsi="Consolas" w:hint="cs"/>
-          <w:color w:val="FF0000"/>
-          <w:sz w:val="24"/>
-          <w:szCs w:val="24"/>
-          <w:shd w:val="clear" w:color="auto" w:fill="FFFFFF"/>
-          <w:rtl/>
-          <w:lang w:bidi="ar-EG"/>
-        </w:rPr>
-        <w:t xml:space="preserve"> </w:t>
-      </w:r>
-      <w:r>
-        <w:rPr>
-          <w:rFonts w:ascii="Consolas" w:hAnsi="Consolas" w:hint="cs"/>
-          <w:color w:val="24292E"/>
-          <w:sz w:val="24"/>
-          <w:szCs w:val="24"/>
-          <w:shd w:val="clear" w:color="auto" w:fill="FFFFFF"/>
-          <w:rtl/>
-          <w:lang w:bidi="ar-EG"/>
-        </w:rPr>
-        <w:t xml:space="preserve">الى هو ممكن يبقى </w:t>
-      </w:r>
-      <w:proofErr w:type="spellStart"/>
-      <w:r>
-        <w:rPr>
-          <w:rFonts w:ascii="Consolas" w:hAnsi="Consolas"/>
-          <w:color w:val="24292E"/>
-          <w:sz w:val="24"/>
-          <w:szCs w:val="24"/>
-          <w:shd w:val="clear" w:color="auto" w:fill="FFFFFF"/>
-          <w:lang w:bidi="ar-EG"/>
-        </w:rPr>
-        <w:t>github</w:t>
-      </w:r>
-      <w:proofErr w:type="spellEnd"/>
-      <w:r>
-        <w:rPr>
-          <w:rFonts w:ascii="Consolas" w:hAnsi="Consolas" w:hint="cs"/>
-          <w:color w:val="24292E"/>
-          <w:sz w:val="24"/>
-          <w:szCs w:val="24"/>
-          <w:shd w:val="clear" w:color="auto" w:fill="FFFFFF"/>
-          <w:rtl/>
-          <w:lang w:bidi="ar-EG"/>
-        </w:rPr>
-        <w:t xml:space="preserve"> </w:t>
+          <w:lang w:bidi="ar-EG"/>
+        </w:rPr>
+        <w:t xml:space="preserve">local </w:t>
+      </w:r>
+      <w:r>
+        <w:rPr>
+          <w:rFonts w:ascii="Consolas" w:hAnsi="Consolas"/>
+          <w:color w:val="24292E"/>
+          <w:sz w:val="24"/>
+          <w:szCs w:val="24"/>
+          <w:highlight w:val="yellow"/>
+          <w:shd w:val="clear" w:color="auto" w:fill="FFFFFF"/>
+          <w:lang w:bidi="ar-EG"/>
+        </w:rPr>
+        <w:t>Repo</w:t>
+      </w:r>
+      <w:r>
+        <w:rPr>
+          <w:rFonts w:ascii="Consolas" w:hAnsi="Consolas" w:hint="cs"/>
+          <w:color w:val="24292E"/>
+          <w:sz w:val="24"/>
+          <w:szCs w:val="24"/>
+          <w:shd w:val="clear" w:color="auto" w:fill="FFFFFF"/>
+          <w:rtl/>
+          <w:lang w:bidi="ar-EG"/>
+        </w:rPr>
+        <w:t xml:space="preserve"> اكتب ايه ؟؟</w:t>
       </w:r>
     </w:p>
     <w:p>
@@ -7093,69 +7283,98 @@
           <w:shd w:val="clear" w:color="auto" w:fill="FFFFFF"/>
           <w:lang w:bidi="ar-EG"/>
         </w:rPr>
-        <w:t xml:space="preserve"> branch -r</w:t>
-      </w:r>
-    </w:p>
-    <w:p>
-      <w:pPr>
-        <w:bidi/>
-        <w:spacing w:after="0"/>
-        <w:rPr>
-          <w:rFonts w:ascii="Consolas" w:hAnsi="Consolas"/>
-          <w:color w:val="24292E"/>
-          <w:sz w:val="24"/>
-          <w:szCs w:val="24"/>
-          <w:shd w:val="clear" w:color="auto" w:fill="FFFFFF"/>
-          <w:rtl/>
-          <w:lang w:bidi="ar-EG"/>
-        </w:rPr>
-      </w:pPr>
-      <w:r>
-        <w:rPr>
-          <w:rFonts w:ascii="Consolas" w:hAnsi="Consolas" w:hint="cs"/>
-          <w:color w:val="24292E"/>
-          <w:sz w:val="24"/>
-          <w:szCs w:val="24"/>
-          <w:shd w:val="clear" w:color="auto" w:fill="FFFFFF"/>
-          <w:rtl/>
-          <w:lang w:bidi="ar-EG"/>
-        </w:rPr>
-        <w:t xml:space="preserve">طيب لو انا بقه عاوز اعمل </w:t>
-      </w:r>
-      <w:r>
-        <w:rPr>
-          <w:rFonts w:ascii="Consolas" w:hAnsi="Consolas"/>
-          <w:color w:val="24292E"/>
-          <w:sz w:val="24"/>
-          <w:szCs w:val="24"/>
-          <w:shd w:val="clear" w:color="auto" w:fill="FFFFFF"/>
-          <w:lang w:bidi="ar-EG"/>
-        </w:rPr>
-        <w:t xml:space="preserve">Branch </w:t>
-      </w:r>
-      <w:r>
-        <w:rPr>
-          <w:rFonts w:ascii="Consolas" w:hAnsi="Consolas" w:hint="cs"/>
-          <w:color w:val="24292E"/>
-          <w:sz w:val="24"/>
-          <w:szCs w:val="24"/>
-          <w:shd w:val="clear" w:color="auto" w:fill="FFFFFF"/>
-          <w:rtl/>
-          <w:lang w:bidi="ar-EG"/>
-        </w:rPr>
-        <w:t xml:space="preserve">   جديده ؟؟</w:t>
-      </w:r>
-      <w:r>
-        <w:rPr>
-          <w:rFonts w:ascii="Consolas" w:hAnsi="Consolas"/>
-          <w:color w:val="24292E"/>
-          <w:sz w:val="24"/>
-          <w:szCs w:val="24"/>
-          <w:shd w:val="clear" w:color="auto" w:fill="FFFFFF"/>
-          <w:lang w:bidi="ar-EG"/>
-        </w:rPr>
-        <w:t xml:space="preserve">  </w:t>
-      </w:r>
+        <w:t xml:space="preserve"> branch -l</w:t>
+      </w:r>
+    </w:p>
+    <w:p>
+      <w:pPr>
+        <w:bidi/>
+        <w:spacing w:after="0"/>
+        <w:rPr>
+          <w:rFonts w:ascii="Consolas" w:hAnsi="Consolas"/>
+          <w:color w:val="24292E"/>
+          <w:sz w:val="24"/>
+          <w:szCs w:val="24"/>
+          <w:shd w:val="clear" w:color="auto" w:fill="FFFFFF"/>
+          <w:rtl/>
+          <w:lang w:bidi="ar-EG"/>
+        </w:rPr>
+      </w:pPr>
+      <w:r>
+        <w:rPr>
+          <w:rFonts w:ascii="Consolas" w:hAnsi="Consolas" w:hint="cs"/>
+          <w:color w:val="24292E"/>
+          <w:sz w:val="24"/>
+          <w:szCs w:val="24"/>
+          <w:shd w:val="clear" w:color="auto" w:fill="FFFFFF"/>
+          <w:rtl/>
+          <w:lang w:bidi="ar-EG"/>
+        </w:rPr>
+        <w:t xml:space="preserve">طيب </w:t>
+      </w:r>
+      <w:r>
+        <w:rPr>
+          <w:rFonts w:ascii="Consolas" w:hAnsi="Consolas" w:hint="cs"/>
+          <w:color w:val="24292E"/>
+          <w:sz w:val="24"/>
+          <w:szCs w:val="24"/>
+          <w:highlight w:val="yellow"/>
+          <w:shd w:val="clear" w:color="auto" w:fill="FFFFFF"/>
+          <w:rtl/>
+          <w:lang w:bidi="ar-EG"/>
+        </w:rPr>
+        <w:t xml:space="preserve">لو عاوز اعرف الى موجوده على السيرفر </w:t>
+      </w:r>
+      <w:r>
+        <w:rPr>
+          <w:rFonts w:ascii="Consolas" w:hAnsi="Consolas" w:hint="cs"/>
+          <w:color w:val="FF0000"/>
+          <w:sz w:val="24"/>
+          <w:szCs w:val="24"/>
+          <w:highlight w:val="yellow"/>
+          <w:shd w:val="clear" w:color="auto" w:fill="FFFFFF"/>
+          <w:rtl/>
+          <w:lang w:bidi="ar-EG"/>
+        </w:rPr>
+        <w:t>الريموت</w:t>
+      </w:r>
+      <w:r>
+        <w:rPr>
+          <w:rFonts w:ascii="Consolas" w:hAnsi="Consolas" w:hint="cs"/>
+          <w:color w:val="FF0000"/>
+          <w:sz w:val="24"/>
+          <w:szCs w:val="24"/>
+          <w:shd w:val="clear" w:color="auto" w:fill="FFFFFF"/>
+          <w:rtl/>
+          <w:lang w:bidi="ar-EG"/>
+        </w:rPr>
+        <w:t xml:space="preserve"> </w:t>
+      </w:r>
+      <w:r>
+        <w:rPr>
+          <w:rFonts w:ascii="Consolas" w:hAnsi="Consolas" w:hint="cs"/>
+          <w:color w:val="24292E"/>
+          <w:sz w:val="24"/>
+          <w:szCs w:val="24"/>
+          <w:shd w:val="clear" w:color="auto" w:fill="FFFFFF"/>
+          <w:rtl/>
+          <w:lang w:bidi="ar-EG"/>
+        </w:rPr>
+        <w:t xml:space="preserve">الى هو ممكن يبقى </w:t>
+      </w:r>
+      <w:proofErr w:type="spellStart"/>
+      <w:r>
+        <w:rPr>
+          <w:rFonts w:ascii="Consolas" w:hAnsi="Consolas"/>
+          <w:color w:val="24292E"/>
+          <w:sz w:val="24"/>
+          <w:szCs w:val="24"/>
+          <w:shd w:val="clear" w:color="auto" w:fill="FFFFFF"/>
+          <w:lang w:bidi="ar-EG"/>
+        </w:rPr>
+        <w:t>github</w:t>
+      </w:r>
+      <w:proofErr w:type="spellEnd"/>
       <w:r>
         <w:rPr>
           <w:rFonts w:ascii="Consolas" w:hAnsi="Consolas" w:hint="cs"/>
@@ -7195,6 +7414,7 @@
           <w:shd w:val="clear" w:color="auto" w:fill="FFFFFF"/>
           <w:lang w:bidi="ar-EG"/>
         </w:rPr>
+        <w:lastRenderedPageBreak/>
         <w:t>git</w:t>
       </w:r>
       <w:r>
@@ -7208,9 +7428,86 @@
           <w:shd w:val="clear" w:color="auto" w:fill="FFFFFF"/>
           <w:lang w:bidi="ar-EG"/>
         </w:rPr>
-        <w:t xml:space="preserve"> branch newBranch</w:t>
-      </w:r>
-      <w:r>
+        <w:t xml:space="preserve"> branch -r</w:t>
+      </w:r>
+    </w:p>
+    <w:p>
+      <w:pPr>
+        <w:bidi/>
+        <w:spacing w:after="0"/>
+        <w:rPr>
+          <w:rFonts w:ascii="Consolas" w:hAnsi="Consolas"/>
+          <w:color w:val="24292E"/>
+          <w:sz w:val="24"/>
+          <w:szCs w:val="24"/>
+          <w:shd w:val="clear" w:color="auto" w:fill="FFFFFF"/>
+          <w:rtl/>
+          <w:lang w:bidi="ar-EG"/>
+        </w:rPr>
+      </w:pPr>
+      <w:r>
+        <w:rPr>
+          <w:rFonts w:ascii="Consolas" w:hAnsi="Consolas" w:hint="cs"/>
+          <w:color w:val="24292E"/>
+          <w:sz w:val="24"/>
+          <w:szCs w:val="24"/>
+          <w:shd w:val="clear" w:color="auto" w:fill="FFFFFF"/>
+          <w:rtl/>
+          <w:lang w:bidi="ar-EG"/>
+        </w:rPr>
+        <w:t xml:space="preserve">طيب لو انا بقه عاوز اعمل </w:t>
+      </w:r>
+      <w:r>
+        <w:rPr>
+          <w:rFonts w:ascii="Consolas" w:hAnsi="Consolas"/>
+          <w:color w:val="24292E"/>
+          <w:sz w:val="24"/>
+          <w:szCs w:val="24"/>
+          <w:shd w:val="clear" w:color="auto" w:fill="FFFFFF"/>
+          <w:lang w:bidi="ar-EG"/>
+        </w:rPr>
+        <w:t xml:space="preserve">Branch </w:t>
+      </w:r>
+      <w:r>
+        <w:rPr>
+          <w:rFonts w:ascii="Consolas" w:hAnsi="Consolas" w:hint="cs"/>
+          <w:color w:val="24292E"/>
+          <w:sz w:val="24"/>
+          <w:szCs w:val="24"/>
+          <w:shd w:val="clear" w:color="auto" w:fill="FFFFFF"/>
+          <w:rtl/>
+          <w:lang w:bidi="ar-EG"/>
+        </w:rPr>
+        <w:t xml:space="preserve">   جديده ؟؟</w:t>
+      </w:r>
+      <w:r>
+        <w:rPr>
+          <w:rFonts w:ascii="Consolas" w:hAnsi="Consolas"/>
+          <w:color w:val="24292E"/>
+          <w:sz w:val="24"/>
+          <w:szCs w:val="24"/>
+          <w:shd w:val="clear" w:color="auto" w:fill="FFFFFF"/>
+          <w:lang w:bidi="ar-EG"/>
+        </w:rPr>
+        <w:t xml:space="preserve">  </w:t>
+      </w:r>
+      <w:r>
+        <w:rPr>
+          <w:rFonts w:ascii="Consolas" w:hAnsi="Consolas" w:hint="cs"/>
+          <w:color w:val="24292E"/>
+          <w:sz w:val="24"/>
+          <w:szCs w:val="24"/>
+          <w:shd w:val="clear" w:color="auto" w:fill="FFFFFF"/>
+          <w:rtl/>
+          <w:lang w:bidi="ar-EG"/>
+        </w:rPr>
+        <w:t xml:space="preserve"> </w:t>
+      </w:r>
+    </w:p>
+    <w:p>
+      <w:pPr>
+        <w:bidi/>
+        <w:spacing w:after="0"/>
         <w:rPr>
           <w:rFonts w:ascii="Consolas" w:hAnsi="Consolas"/>
           <w:b/>
@@ -7221,6 +7518,44 @@
           <w:shd w:val="clear" w:color="auto" w:fill="FFFFFF"/>
           <w:lang w:bidi="ar-EG"/>
         </w:rPr>
+      </w:pPr>
+      <w:r>
+        <w:rPr>
+          <w:rFonts w:ascii="Consolas" w:hAnsi="Consolas"/>
+          <w:b/>
+          <w:bCs/>
+          <w:color w:val="24292E"/>
+          <w:sz w:val="28"/>
+          <w:szCs w:val="28"/>
+          <w:shd w:val="clear" w:color="auto" w:fill="FFFFFF"/>
+          <w:lang w:bidi="ar-EG"/>
+        </w:rPr>
+        <w:t>git</w:t>
+      </w:r>
+      <w:r>
+        <w:rPr>
+          <w:rFonts w:ascii="Consolas" w:hAnsi="Consolas"/>
+          <w:b/>
+          <w:bCs/>
+          <w:color w:val="24292E"/>
+          <w:sz w:val="28"/>
+          <w:szCs w:val="28"/>
+          <w:shd w:val="clear" w:color="auto" w:fill="FFFFFF"/>
+          <w:lang w:bidi="ar-EG"/>
+        </w:rPr>
+        <w:t xml:space="preserve"> branch newBranch</w:t>
+      </w:r>
+      <w:r>
+        <w:rPr>
+          <w:rFonts w:ascii="Consolas" w:hAnsi="Consolas"/>
+          <w:b/>
+          <w:bCs/>
+          <w:color w:val="24292E"/>
+          <w:sz w:val="28"/>
+          <w:szCs w:val="28"/>
+          <w:shd w:val="clear" w:color="auto" w:fill="FFFFFF"/>
+          <w:lang w:bidi="ar-EG"/>
+        </w:rPr>
         <w:t>_1</w:t>
       </w:r>
     </w:p>
@@ -7372,7 +7707,6 @@
           <w:rtl/>
           <w:lang w:bidi="ar-EG"/>
         </w:rPr>
-        <w:lastRenderedPageBreak/>
         <w:t xml:space="preserve">المفروض فى الحاله دى اغير من الماستر للبرانش الى انا عاوزها الى هى  انا لسه عاملها </w:t>
       </w:r>
       <w:r>
@@ -8603,6 +8937,7 @@
           <w:rtl/>
           <w:lang w:bidi="ar-EG"/>
         </w:rPr>
+        <w:lastRenderedPageBreak/>
         <w:t xml:space="preserve">كده احنا خلصنا كل اللوكال كوماندس و هما ال </w:t>
       </w:r>
     </w:p>
@@ -9829,6 +10164,7 @@
           <w:rtl/>
           <w:lang w:bidi="ar-EG"/>
         </w:rPr>
+        <w:lastRenderedPageBreak/>
         <w:t xml:space="preserve">كده خالصنا التعامل مع الملفات على اللوكال ريبو و الريموت ريبو بنسبه حلوه  نافص بقه نتكلم على اذاى </w:t>
       </w:r>
       <w:r>
@@ -9949,7 +10285,6 @@
           <w:rtl/>
           <w:lang w:bidi="ar-EG"/>
         </w:rPr>
-        <w:lastRenderedPageBreak/>
         <w:t xml:space="preserve">تعالو نشرح اول حاجه اذاى يكون عندى ريبو لوكال و ارفعه على الجيت هب بمعنى اصح انا هنشا الريموت ريبو بالجيت المره دى مش من الجيت هب و اعمله كلون و الكلام ده لأ  ده انا هعكس الموضوع انى من الاخر كده هعمل المشروع </w:t>
       </w:r>
       <w:r>
@@ -10568,7 +10903,31 @@
           <w:rtl/>
           <w:lang w:bidi="ar-EG"/>
         </w:rPr>
-        <w:t>ده مهناه ان</w:t>
+        <w:t>ده م</w:t>
+      </w:r>
+      <w:r>
+        <w:rPr>
+          <w:rFonts w:ascii="Consolas" w:hAnsi="Consolas" w:hint="cs"/>
+          <w:color w:val="24292E"/>
+          <w:sz w:val="24"/>
+          <w:szCs w:val="24"/>
+          <w:shd w:val="clear" w:color="auto" w:fill="FFFFFF"/>
+          <w:rtl/>
+          <w:lang w:bidi="ar-EG"/>
+        </w:rPr>
+        <w:t>ع</w:t>
+      </w:r>
+      <w:r>
+        <w:rPr>
+          <w:rFonts w:ascii="Consolas" w:hAnsi="Consolas" w:hint="cs"/>
+          <w:color w:val="24292E"/>
+          <w:sz w:val="24"/>
+          <w:szCs w:val="24"/>
+          <w:shd w:val="clear" w:color="auto" w:fill="FFFFFF"/>
+          <w:rtl/>
+          <w:lang w:bidi="ar-EG"/>
+        </w:rPr>
+        <w:t>ناه ان</w:t>
       </w:r>
       <w:r>
         <w:rPr>
@@ -11413,6 +11772,7 @@
           <w:rtl/>
           <w:lang w:bidi="ar-EG"/>
         </w:rPr>
+        <w:lastRenderedPageBreak/>
         <w:t xml:space="preserve">و ذى ما انا شرحت قبل كده ان ال </w:t>
       </w:r>
       <w:r>
@@ -11579,7 +11939,6 @@
           <w:rtl/>
           <w:lang w:bidi="ar-EG"/>
         </w:rPr>
-        <w:lastRenderedPageBreak/>
         <w:t xml:space="preserve">بص يا سيدى ال </w:t>
       </w:r>
       <w:r>
@@ -15649,6 +16008,7 @@
     <w:lsdException w:name="HTML Sample" w:semiHidden="1" w:unhideWhenUsed="1"/>
     <w:lsdException w:name="HTML Typewriter" w:semiHidden="1" w:unhideWhenUsed="1"/>
     <w:lsdException w:name="HTML Variable" w:semiHidden="1" w:unhideWhenUsed="1"/>
+    <w:lsdException w:name="Normal Table" w:semiHidden="1" w:unhideWhenUsed="1"/>
     <w:lsdException w:name="annotation subject" w:semiHidden="1" w:unhideWhenUsed="1"/>
     <w:lsdException w:name="No List" w:semiHidden="1" w:unhideWhenUsed="1"/>
     <w:lsdException w:name="Outline List 1" w:semiHidden="1" w:unhideWhenUsed="1"/>
@@ -15691,8 +16051,11 @@
     <w:lsdException w:name="Table Contemporary" w:semiHidden="1" w:unhideWhenUsed="1"/>
     <w:lsdException w:name="Table Elegant" w:semiHidden="1" w:unhideWhenUsed="1"/>
     <w:lsdException w:name="Table Professional" w:semiHidden="1" w:unhideWhenUsed="1"/>
+    <w:lsdException w:name="Table Subtle 1" w:semiHidden="1" w:unhideWhenUsed="1"/>
     <w:lsdException w:name="Table Subtle 2" w:semiHidden="1" w:unhideWhenUsed="1"/>
     <w:lsdException w:name="Table Web 1" w:semiHidden="1" w:unhideWhenUsed="1"/>
+    <w:lsdException w:name="Table Web 2" w:semiHidden="1" w:unhideWhenUsed="1"/>
+    <w:lsdException w:name="Table Web 3" w:semiHidden="1" w:unhideWhenUsed="1"/>
     <w:lsdException w:name="Balloon Text" w:semiHidden="1" w:unhideWhenUsed="1"/>
     <w:lsdException w:name="Table Grid" w:uiPriority="59"/>
     <w:lsdException w:name="Table Theme" w:semiHidden="1" w:unhideWhenUsed="1"/>

</xml_diff>